<commit_message>
Se agrego la relacion de usuario con tarjeta, se implemento el metodo de recarga de tarjeta (todo desde bootsrap)
</commit_message>
<xml_diff>
--- a/SPRINTS DOCS/sprint_2/Sprint Planning.docx
+++ b/SPRINTS DOCS/sprint_2/Sprint Planning.docx
@@ -1,6 +1,6 @@
 
 <file path=word/document.xml><?xml version="1.0" encoding="utf-8"?>
-<w:document xmlns:wpc="http://schemas.microsoft.com/office/word/2010/wordprocessingCanvas" xmlns:mc="http://schemas.openxmlformats.org/markup-compatibility/2006" xmlns:o="urn:schemas-microsoft-com:office:office" xmlns:r="http://schemas.openxmlformats.org/officeDocument/2006/relationships" xmlns:m="http://schemas.openxmlformats.org/officeDocument/2006/math" xmlns:v="urn:schemas-microsoft-com:vml" xmlns:wp14="http://schemas.microsoft.com/office/word/2010/wordprocessingDrawing" xmlns:wp="http://schemas.openxmlformats.org/drawingml/2006/wordprocessingDrawing" xmlns:w10="urn:schemas-microsoft-com:office:word" xmlns:w="http://schemas.openxmlformats.org/wordprocessingml/2006/main" xmlns:w14="http://schemas.microsoft.com/office/word/2010/wordml" xmlns:w15="http://schemas.microsoft.com/office/word/2012/wordml" xmlns:wpg="http://schemas.microsoft.com/office/word/2010/wordprocessingGroup" xmlns:wpi="http://schemas.microsoft.com/office/word/2010/wordprocessingInk" xmlns:wne="http://schemas.microsoft.com/office/word/2006/wordml" xmlns:wps="http://schemas.microsoft.com/office/word/2010/wordprocessingShape" mc:Ignorable="w14 w15 wp14">
+<w:document xmlns:wpc="http://schemas.microsoft.com/office/word/2010/wordprocessingCanvas" xmlns:mc="http://schemas.openxmlformats.org/markup-compatibility/2006" xmlns:o="urn:schemas-microsoft-com:office:office" xmlns:r="http://schemas.openxmlformats.org/officeDocument/2006/relationships" xmlns:m="http://schemas.openxmlformats.org/officeDocument/2006/math" xmlns:v="urn:schemas-microsoft-com:vml" xmlns:wp14="http://schemas.microsoft.com/office/word/2010/wordprocessingDrawing" xmlns:wp="http://schemas.openxmlformats.org/drawingml/2006/wordprocessingDrawing" xmlns:w10="urn:schemas-microsoft-com:office:word" xmlns:w="http://schemas.openxmlformats.org/wordprocessingml/2006/main" xmlns:w14="http://schemas.microsoft.com/office/word/2010/wordml" xmlns:wpg="http://schemas.microsoft.com/office/word/2010/wordprocessingGroup" xmlns:wpi="http://schemas.microsoft.com/office/word/2010/wordprocessingInk" xmlns:wne="http://schemas.microsoft.com/office/word/2006/wordml" xmlns:wps="http://schemas.microsoft.com/office/word/2010/wordprocessingShape" mc:Ignorable="w14 wp14">
   <w:body>
     <w:p>
       <w:pPr>
@@ -39,8 +39,6 @@
         </w:rPr>
         <w:t>SPRINT PLANNING No.2</w:t>
       </w:r>
-      <w:bookmarkStart w:id="0" w:name="_GoBack"/>
-      <w:bookmarkEnd w:id="0"/>
     </w:p>
     <w:p>
       <w:pPr>
@@ -68,8 +66,8 @@
         <w:tblLook w:val="04A0" w:firstRow="1" w:lastRow="0" w:firstColumn="1" w:lastColumn="0" w:noHBand="0" w:noVBand="1"/>
       </w:tblPr>
       <w:tblGrid>
-        <w:gridCol w:w="4971"/>
-        <w:gridCol w:w="4379"/>
+        <w:gridCol w:w="5116"/>
+        <w:gridCol w:w="4460"/>
       </w:tblGrid>
       <w:tr>
         <w:tc>
@@ -685,7 +683,7 @@
         <w:tblLook w:val="04A0" w:firstRow="1" w:lastRow="0" w:firstColumn="1" w:lastColumn="0" w:noHBand="0" w:noVBand="1"/>
       </w:tblPr>
       <w:tblGrid>
-        <w:gridCol w:w="9350"/>
+        <w:gridCol w:w="9576"/>
       </w:tblGrid>
       <w:tr>
         <w:tc>
@@ -1152,23 +1150,14 @@
                 <w:rFonts w:cs="Calibri"/>
                 <w:lang w:val="es-CO"/>
               </w:rPr>
-              <w:t xml:space="preserve">durante el </w:t>
-            </w:r>
-            <w:proofErr w:type="spellStart"/>
-            <w:r>
-              <w:rPr>
-                <w:rFonts w:cs="Calibri"/>
-                <w:lang w:val="es-CO"/>
-              </w:rPr>
-              <w:t>Strint</w:t>
-            </w:r>
-            <w:proofErr w:type="spellEnd"/>
-            <w:r>
-              <w:rPr>
-                <w:rFonts w:cs="Calibri"/>
-                <w:lang w:val="es-CO"/>
-              </w:rPr>
-              <w:t xml:space="preserve"> </w:t>
+              <w:t>durante el Sp</w:t>
+            </w:r>
+            <w:r>
+              <w:rPr>
+                <w:rFonts w:cs="Calibri"/>
+                <w:lang w:val="es-CO"/>
+              </w:rPr>
+              <w:t xml:space="preserve">rint </w:t>
             </w:r>
             <w:r>
               <w:rPr>
@@ -1441,16 +1430,14 @@
                 <w:lang w:val="es-CO"/>
               </w:rPr>
             </w:pPr>
-            <w:proofErr w:type="spellStart"/>
             <w:r>
               <w:rPr>
                 <w:rFonts w:cs="Calibri"/>
                 <w:b/>
                 <w:lang w:val="es-CO"/>
               </w:rPr>
-              <w:t>Andres</w:t>
-            </w:r>
-            <w:proofErr w:type="spellEnd"/>
+              <w:t>Andrés</w:t>
+            </w:r>
             <w:r>
               <w:rPr>
                 <w:rFonts w:cs="Calibri"/>
@@ -1669,7 +1656,7 @@
         <w:rPr>
           <w:noProof/>
           <w:color w:val="3366FF"/>
-          <w:lang w:val="es-CO" w:eastAsia="es-CO"/>
+          <w:lang w:val="es-MX" w:eastAsia="es-MX"/>
         </w:rPr>
         <w:drawing>
           <wp:inline distT="0" distB="0" distL="0" distR="0">
@@ -1689,7 +1676,7 @@
                     </pic:cNvPicPr>
                   </pic:nvPicPr>
                   <pic:blipFill>
-                    <a:blip r:embed="rId7">
+                    <a:blip r:embed="rId8">
                       <a:extLst>
                         <a:ext uri="{28A0092B-C50C-407E-A947-70E740481C1C}">
                           <a14:useLocalDpi xmlns:a14="http://schemas.microsoft.com/office/drawing/2010/main" val="0"/>
@@ -1731,7 +1718,7 @@
         <w:rPr>
           <w:noProof/>
           <w:color w:val="3366FF"/>
-          <w:lang w:val="es-CO" w:eastAsia="es-CO"/>
+          <w:lang w:val="es-MX" w:eastAsia="es-MX"/>
         </w:rPr>
         <w:drawing>
           <wp:inline distT="0" distB="0" distL="0" distR="0">
@@ -1751,7 +1738,7 @@
                     </pic:cNvPicPr>
                   </pic:nvPicPr>
                   <pic:blipFill>
-                    <a:blip r:embed="rId7">
+                    <a:blip r:embed="rId8">
                       <a:extLst>
                         <a:ext uri="{28A0092B-C50C-407E-A947-70E740481C1C}">
                           <a14:useLocalDpi xmlns:a14="http://schemas.microsoft.com/office/drawing/2010/main" val="0"/>
@@ -1786,7 +1773,7 @@
         <w:rPr>
           <w:noProof/>
           <w:color w:val="3366FF"/>
-          <w:lang w:val="es-CO" w:eastAsia="es-CO"/>
+          <w:lang w:val="es-MX" w:eastAsia="es-MX"/>
         </w:rPr>
         <w:drawing>
           <wp:inline distT="0" distB="0" distL="0" distR="0">
@@ -1806,7 +1793,7 @@
                     </pic:cNvPicPr>
                   </pic:nvPicPr>
                   <pic:blipFill>
-                    <a:blip r:embed="rId7">
+                    <a:blip r:embed="rId8">
                       <a:extLst>
                         <a:ext uri="{28A0092B-C50C-407E-A947-70E740481C1C}">
                           <a14:useLocalDpi xmlns:a14="http://schemas.microsoft.com/office/drawing/2010/main" val="0"/>
@@ -1841,7 +1828,7 @@
         <w:rPr>
           <w:noProof/>
           <w:color w:val="3366FF"/>
-          <w:lang w:val="es-CO" w:eastAsia="es-CO"/>
+          <w:lang w:val="es-MX" w:eastAsia="es-MX"/>
         </w:rPr>
         <w:drawing>
           <wp:inline distT="0" distB="0" distL="0" distR="0">
@@ -1861,7 +1848,7 @@
                     </pic:cNvPicPr>
                   </pic:nvPicPr>
                   <pic:blipFill>
-                    <a:blip r:embed="rId7">
+                    <a:blip r:embed="rId8">
                       <a:extLst>
                         <a:ext uri="{28A0092B-C50C-407E-A947-70E740481C1C}">
                           <a14:useLocalDpi xmlns:a14="http://schemas.microsoft.com/office/drawing/2010/main" val="0"/>
@@ -1896,7 +1883,7 @@
         <w:rPr>
           <w:noProof/>
           <w:color w:val="3366FF"/>
-          <w:lang w:val="es-CO" w:eastAsia="es-CO"/>
+          <w:lang w:val="es-MX" w:eastAsia="es-MX"/>
         </w:rPr>
         <w:drawing>
           <wp:inline distT="0" distB="0" distL="0" distR="0">
@@ -1916,7 +1903,7 @@
                     </pic:cNvPicPr>
                   </pic:nvPicPr>
                   <pic:blipFill>
-                    <a:blip r:embed="rId7">
+                    <a:blip r:embed="rId8">
                       <a:extLst>
                         <a:ext uri="{28A0092B-C50C-407E-A947-70E740481C1C}">
                           <a14:useLocalDpi xmlns:a14="http://schemas.microsoft.com/office/drawing/2010/main" val="0"/>
@@ -1958,7 +1945,7 @@
         <w:rPr>
           <w:noProof/>
           <w:color w:val="3366FF"/>
-          <w:lang w:val="es-CO" w:eastAsia="es-CO"/>
+          <w:lang w:val="es-MX" w:eastAsia="es-MX"/>
         </w:rPr>
         <w:drawing>
           <wp:inline distT="0" distB="0" distL="0" distR="0">
@@ -1978,7 +1965,7 @@
                     </pic:cNvPicPr>
                   </pic:nvPicPr>
                   <pic:blipFill>
-                    <a:blip r:embed="rId7">
+                    <a:blip r:embed="rId8">
                       <a:extLst>
                         <a:ext uri="{28A0092B-C50C-407E-A947-70E740481C1C}">
                           <a14:useLocalDpi xmlns:a14="http://schemas.microsoft.com/office/drawing/2010/main" val="0"/>
@@ -2013,7 +2000,7 @@
         <w:rPr>
           <w:noProof/>
           <w:color w:val="3366FF"/>
-          <w:lang w:val="es-CO" w:eastAsia="es-CO"/>
+          <w:lang w:val="es-MX" w:eastAsia="es-MX"/>
         </w:rPr>
         <w:drawing>
           <wp:inline distT="0" distB="0" distL="0" distR="0">
@@ -2033,7 +2020,7 @@
                     </pic:cNvPicPr>
                   </pic:nvPicPr>
                   <pic:blipFill>
-                    <a:blip r:embed="rId7">
+                    <a:blip r:embed="rId8">
                       <a:extLst>
                         <a:ext uri="{28A0092B-C50C-407E-A947-70E740481C1C}">
                           <a14:useLocalDpi xmlns:a14="http://schemas.microsoft.com/office/drawing/2010/main" val="0"/>
@@ -2068,7 +2055,7 @@
         <w:rPr>
           <w:noProof/>
           <w:color w:val="3366FF"/>
-          <w:lang w:val="es-CO" w:eastAsia="es-CO"/>
+          <w:lang w:val="es-MX" w:eastAsia="es-MX"/>
         </w:rPr>
         <w:drawing>
           <wp:inline distT="0" distB="0" distL="0" distR="0">
@@ -2088,7 +2075,7 @@
                     </pic:cNvPicPr>
                   </pic:nvPicPr>
                   <pic:blipFill>
-                    <a:blip r:embed="rId7">
+                    <a:blip r:embed="rId8">
                       <a:extLst>
                         <a:ext uri="{28A0092B-C50C-407E-A947-70E740481C1C}">
                           <a14:useLocalDpi xmlns:a14="http://schemas.microsoft.com/office/drawing/2010/main" val="0"/>
@@ -2123,7 +2110,7 @@
         <w:rPr>
           <w:noProof/>
           <w:color w:val="3366FF"/>
-          <w:lang w:val="es-CO" w:eastAsia="es-CO"/>
+          <w:lang w:val="es-MX" w:eastAsia="es-MX"/>
         </w:rPr>
         <w:drawing>
           <wp:inline distT="0" distB="0" distL="0" distR="0">
@@ -2143,7 +2130,7 @@
                     </pic:cNvPicPr>
                   </pic:nvPicPr>
                   <pic:blipFill>
-                    <a:blip r:embed="rId7">
+                    <a:blip r:embed="rId8">
                       <a:extLst>
                         <a:ext uri="{28A0092B-C50C-407E-A947-70E740481C1C}">
                           <a14:useLocalDpi xmlns:a14="http://schemas.microsoft.com/office/drawing/2010/main" val="0"/>
@@ -2178,7 +2165,7 @@
         <w:rPr>
           <w:noProof/>
           <w:color w:val="3366FF"/>
-          <w:lang w:val="es-CO" w:eastAsia="es-CO"/>
+          <w:lang w:val="es-MX" w:eastAsia="es-MX"/>
         </w:rPr>
         <w:drawing>
           <wp:inline distT="0" distB="0" distL="0" distR="0">
@@ -2198,7 +2185,7 @@
                     </pic:cNvPicPr>
                   </pic:nvPicPr>
                   <pic:blipFill>
-                    <a:blip r:embed="rId7">
+                    <a:blip r:embed="rId8">
                       <a:extLst>
                         <a:ext uri="{28A0092B-C50C-407E-A947-70E740481C1C}">
                           <a14:useLocalDpi xmlns:a14="http://schemas.microsoft.com/office/drawing/2010/main" val="0"/>
@@ -2240,7 +2227,7 @@
         <w:rPr>
           <w:noProof/>
           <w:color w:val="3366FF"/>
-          <w:lang w:val="es-CO" w:eastAsia="es-CO"/>
+          <w:lang w:val="es-MX" w:eastAsia="es-MX"/>
         </w:rPr>
         <w:drawing>
           <wp:inline distT="0" distB="0" distL="0" distR="0">
@@ -2260,7 +2247,7 @@
                     </pic:cNvPicPr>
                   </pic:nvPicPr>
                   <pic:blipFill>
-                    <a:blip r:embed="rId7">
+                    <a:blip r:embed="rId8">
                       <a:extLst>
                         <a:ext uri="{28A0092B-C50C-407E-A947-70E740481C1C}">
                           <a14:useLocalDpi xmlns:a14="http://schemas.microsoft.com/office/drawing/2010/main" val="0"/>
@@ -2295,7 +2282,7 @@
         <w:rPr>
           <w:noProof/>
           <w:color w:val="3366FF"/>
-          <w:lang w:val="es-CO" w:eastAsia="es-CO"/>
+          <w:lang w:val="es-MX" w:eastAsia="es-MX"/>
         </w:rPr>
         <w:drawing>
           <wp:inline distT="0" distB="0" distL="0" distR="0">
@@ -2315,7 +2302,7 @@
                     </pic:cNvPicPr>
                   </pic:nvPicPr>
                   <pic:blipFill>
-                    <a:blip r:embed="rId7">
+                    <a:blip r:embed="rId8">
                       <a:extLst>
                         <a:ext uri="{28A0092B-C50C-407E-A947-70E740481C1C}">
                           <a14:useLocalDpi xmlns:a14="http://schemas.microsoft.com/office/drawing/2010/main" val="0"/>
@@ -2350,7 +2337,7 @@
         <w:rPr>
           <w:noProof/>
           <w:color w:val="3366FF"/>
-          <w:lang w:val="es-CO" w:eastAsia="es-CO"/>
+          <w:lang w:val="es-MX" w:eastAsia="es-MX"/>
         </w:rPr>
         <w:drawing>
           <wp:inline distT="0" distB="0" distL="0" distR="0">
@@ -2370,7 +2357,7 @@
                     </pic:cNvPicPr>
                   </pic:nvPicPr>
                   <pic:blipFill>
-                    <a:blip r:embed="rId7">
+                    <a:blip r:embed="rId8">
                       <a:extLst>
                         <a:ext uri="{28A0092B-C50C-407E-A947-70E740481C1C}">
                           <a14:useLocalDpi xmlns:a14="http://schemas.microsoft.com/office/drawing/2010/main" val="0"/>
@@ -2405,7 +2392,7 @@
         <w:rPr>
           <w:noProof/>
           <w:color w:val="3366FF"/>
-          <w:lang w:val="es-CO" w:eastAsia="es-CO"/>
+          <w:lang w:val="es-MX" w:eastAsia="es-MX"/>
         </w:rPr>
         <w:drawing>
           <wp:inline distT="0" distB="0" distL="0" distR="0">
@@ -2425,7 +2412,7 @@
                     </pic:cNvPicPr>
                   </pic:nvPicPr>
                   <pic:blipFill>
-                    <a:blip r:embed="rId7">
+                    <a:blip r:embed="rId8">
                       <a:extLst>
                         <a:ext uri="{28A0092B-C50C-407E-A947-70E740481C1C}">
                           <a14:useLocalDpi xmlns:a14="http://schemas.microsoft.com/office/drawing/2010/main" val="0"/>
@@ -2460,7 +2447,7 @@
         <w:rPr>
           <w:noProof/>
           <w:color w:val="3366FF"/>
-          <w:lang w:val="es-CO" w:eastAsia="es-CO"/>
+          <w:lang w:val="es-MX" w:eastAsia="es-MX"/>
         </w:rPr>
         <w:drawing>
           <wp:inline distT="0" distB="0" distL="0" distR="0">
@@ -2480,7 +2467,7 @@
                     </pic:cNvPicPr>
                   </pic:nvPicPr>
                   <pic:blipFill>
-                    <a:blip r:embed="rId7">
+                    <a:blip r:embed="rId8">
                       <a:extLst>
                         <a:ext uri="{28A0092B-C50C-407E-A947-70E740481C1C}">
                           <a14:useLocalDpi xmlns:a14="http://schemas.microsoft.com/office/drawing/2010/main" val="0"/>
@@ -2522,7 +2509,7 @@
         <w:rPr>
           <w:noProof/>
           <w:color w:val="3366FF"/>
-          <w:lang w:val="es-CO" w:eastAsia="es-CO"/>
+          <w:lang w:val="es-MX" w:eastAsia="es-MX"/>
         </w:rPr>
         <w:drawing>
           <wp:inline distT="0" distB="0" distL="0" distR="0">
@@ -2542,7 +2529,7 @@
                     </pic:cNvPicPr>
                   </pic:nvPicPr>
                   <pic:blipFill>
-                    <a:blip r:embed="rId7">
+                    <a:blip r:embed="rId8">
                       <a:extLst>
                         <a:ext uri="{28A0092B-C50C-407E-A947-70E740481C1C}">
                           <a14:useLocalDpi xmlns:a14="http://schemas.microsoft.com/office/drawing/2010/main" val="0"/>
@@ -2577,7 +2564,7 @@
         <w:rPr>
           <w:noProof/>
           <w:color w:val="3366FF"/>
-          <w:lang w:val="es-CO" w:eastAsia="es-CO"/>
+          <w:lang w:val="es-MX" w:eastAsia="es-MX"/>
         </w:rPr>
         <w:drawing>
           <wp:inline distT="0" distB="0" distL="0" distR="0">
@@ -2597,7 +2584,7 @@
                     </pic:cNvPicPr>
                   </pic:nvPicPr>
                   <pic:blipFill>
-                    <a:blip r:embed="rId7">
+                    <a:blip r:embed="rId8">
                       <a:extLst>
                         <a:ext uri="{28A0092B-C50C-407E-A947-70E740481C1C}">
                           <a14:useLocalDpi xmlns:a14="http://schemas.microsoft.com/office/drawing/2010/main" val="0"/>
@@ -2632,7 +2619,7 @@
         <w:rPr>
           <w:noProof/>
           <w:color w:val="3366FF"/>
-          <w:lang w:val="es-CO" w:eastAsia="es-CO"/>
+          <w:lang w:val="es-MX" w:eastAsia="es-MX"/>
         </w:rPr>
         <w:drawing>
           <wp:inline distT="0" distB="0" distL="0" distR="0">
@@ -2652,7 +2639,7 @@
                     </pic:cNvPicPr>
                   </pic:nvPicPr>
                   <pic:blipFill>
-                    <a:blip r:embed="rId7">
+                    <a:blip r:embed="rId8">
                       <a:extLst>
                         <a:ext uri="{28A0092B-C50C-407E-A947-70E740481C1C}">
                           <a14:useLocalDpi xmlns:a14="http://schemas.microsoft.com/office/drawing/2010/main" val="0"/>
@@ -2687,7 +2674,7 @@
         <w:rPr>
           <w:noProof/>
           <w:color w:val="3366FF"/>
-          <w:lang w:val="es-CO" w:eastAsia="es-CO"/>
+          <w:lang w:val="es-MX" w:eastAsia="es-MX"/>
         </w:rPr>
         <w:drawing>
           <wp:inline distT="0" distB="0" distL="0" distR="0">
@@ -2707,7 +2694,7 @@
                     </pic:cNvPicPr>
                   </pic:nvPicPr>
                   <pic:blipFill>
-                    <a:blip r:embed="rId7">
+                    <a:blip r:embed="rId8">
                       <a:extLst>
                         <a:ext uri="{28A0092B-C50C-407E-A947-70E740481C1C}">
                           <a14:useLocalDpi xmlns:a14="http://schemas.microsoft.com/office/drawing/2010/main" val="0"/>
@@ -2742,7 +2729,7 @@
         <w:rPr>
           <w:noProof/>
           <w:color w:val="3366FF"/>
-          <w:lang w:val="es-CO" w:eastAsia="es-CO"/>
+          <w:lang w:val="es-MX" w:eastAsia="es-MX"/>
         </w:rPr>
         <w:drawing>
           <wp:inline distT="0" distB="0" distL="0" distR="0">
@@ -2762,7 +2749,7 @@
                     </pic:cNvPicPr>
                   </pic:nvPicPr>
                   <pic:blipFill>
-                    <a:blip r:embed="rId7">
+                    <a:blip r:embed="rId8">
                       <a:extLst>
                         <a:ext uri="{28A0092B-C50C-407E-A947-70E740481C1C}">
                           <a14:useLocalDpi xmlns:a14="http://schemas.microsoft.com/office/drawing/2010/main" val="0"/>
@@ -2797,7 +2784,7 @@
         <w:rPr>
           <w:noProof/>
           <w:color w:val="3366FF"/>
-          <w:lang w:val="es-CO" w:eastAsia="es-CO"/>
+          <w:lang w:val="es-MX" w:eastAsia="es-MX"/>
         </w:rPr>
         <w:drawing>
           <wp:inline distT="0" distB="0" distL="0" distR="0">
@@ -2817,7 +2804,7 @@
                     </pic:cNvPicPr>
                   </pic:nvPicPr>
                   <pic:blipFill>
-                    <a:blip r:embed="rId7">
+                    <a:blip r:embed="rId8">
                       <a:extLst>
                         <a:ext uri="{28A0092B-C50C-407E-A947-70E740481C1C}">
                           <a14:useLocalDpi xmlns:a14="http://schemas.microsoft.com/office/drawing/2010/main" val="0"/>
@@ -2859,7 +2846,7 @@
         <w:rPr>
           <w:noProof/>
           <w:color w:val="3366FF"/>
-          <w:lang w:val="es-CO" w:eastAsia="es-CO"/>
+          <w:lang w:val="es-MX" w:eastAsia="es-MX"/>
         </w:rPr>
         <w:drawing>
           <wp:inline distT="0" distB="0" distL="0" distR="0">
@@ -2879,7 +2866,7 @@
                     </pic:cNvPicPr>
                   </pic:nvPicPr>
                   <pic:blipFill>
-                    <a:blip r:embed="rId7">
+                    <a:blip r:embed="rId8">
                       <a:extLst>
                         <a:ext uri="{28A0092B-C50C-407E-A947-70E740481C1C}">
                           <a14:useLocalDpi xmlns:a14="http://schemas.microsoft.com/office/drawing/2010/main" val="0"/>
@@ -2910,11 +2897,12 @@
           </wp:inline>
         </w:drawing>
       </w:r>
+      <w:bookmarkStart w:id="0" w:name="_GoBack"/>
       <w:r>
         <w:rPr>
           <w:noProof/>
           <w:color w:val="3366FF"/>
-          <w:lang w:val="es-CO" w:eastAsia="es-CO"/>
+          <w:lang w:val="es-MX" w:eastAsia="es-MX"/>
         </w:rPr>
         <w:drawing>
           <wp:inline distT="0" distB="0" distL="0" distR="0">
@@ -2934,7 +2922,7 @@
                     </pic:cNvPicPr>
                   </pic:nvPicPr>
                   <pic:blipFill>
-                    <a:blip r:embed="rId7">
+                    <a:blip r:embed="rId8">
                       <a:extLst>
                         <a:ext uri="{28A0092B-C50C-407E-A947-70E740481C1C}">
                           <a14:useLocalDpi xmlns:a14="http://schemas.microsoft.com/office/drawing/2010/main" val="0"/>
@@ -2965,9 +2953,10 @@
           </wp:inline>
         </w:drawing>
       </w:r>
+      <w:bookmarkEnd w:id="0"/>
     </w:p>
     <w:sectPr>
-      <w:headerReference w:type="first" r:id="rId8"/>
+      <w:headerReference w:type="first" r:id="rId9"/>
       <w:pgSz w:w="12240" w:h="15840"/>
       <w:pgMar w:top="1440" w:right="1440" w:bottom="1440" w:left="1440" w:header="720" w:footer="720" w:gutter="0"/>
       <w:cols w:space="720"/>
@@ -2979,7 +2968,7 @@
 </file>
 
 <file path=word/endnotes.xml><?xml version="1.0" encoding="utf-8"?>
-<w:endnotes xmlns:wpc="http://schemas.microsoft.com/office/word/2010/wordprocessingCanvas" xmlns:mc="http://schemas.openxmlformats.org/markup-compatibility/2006" xmlns:o="urn:schemas-microsoft-com:office:office" xmlns:r="http://schemas.openxmlformats.org/officeDocument/2006/relationships" xmlns:m="http://schemas.openxmlformats.org/officeDocument/2006/math" xmlns:v="urn:schemas-microsoft-com:vml" xmlns:wp14="http://schemas.microsoft.com/office/word/2010/wordprocessingDrawing" xmlns:wp="http://schemas.openxmlformats.org/drawingml/2006/wordprocessingDrawing" xmlns:w10="urn:schemas-microsoft-com:office:word" xmlns:w="http://schemas.openxmlformats.org/wordprocessingml/2006/main" xmlns:w14="http://schemas.microsoft.com/office/word/2010/wordml" xmlns:w15="http://schemas.microsoft.com/office/word/2012/wordml" xmlns:wpg="http://schemas.microsoft.com/office/word/2010/wordprocessingGroup" xmlns:wpi="http://schemas.microsoft.com/office/word/2010/wordprocessingInk" xmlns:wne="http://schemas.microsoft.com/office/word/2006/wordml" xmlns:wps="http://schemas.microsoft.com/office/word/2010/wordprocessingShape" mc:Ignorable="w14 w15 wp14">
+<w:endnotes xmlns:wpc="http://schemas.microsoft.com/office/word/2010/wordprocessingCanvas" xmlns:mc="http://schemas.openxmlformats.org/markup-compatibility/2006" xmlns:o="urn:schemas-microsoft-com:office:office" xmlns:r="http://schemas.openxmlformats.org/officeDocument/2006/relationships" xmlns:m="http://schemas.openxmlformats.org/officeDocument/2006/math" xmlns:v="urn:schemas-microsoft-com:vml" xmlns:wp14="http://schemas.microsoft.com/office/word/2010/wordprocessingDrawing" xmlns:wp="http://schemas.openxmlformats.org/drawingml/2006/wordprocessingDrawing" xmlns:w10="urn:schemas-microsoft-com:office:word" xmlns:w="http://schemas.openxmlformats.org/wordprocessingml/2006/main" xmlns:w14="http://schemas.microsoft.com/office/word/2010/wordml" xmlns:wpg="http://schemas.microsoft.com/office/word/2010/wordprocessingGroup" xmlns:wpi="http://schemas.microsoft.com/office/word/2010/wordprocessingInk" xmlns:wne="http://schemas.microsoft.com/office/word/2006/wordml" xmlns:wps="http://schemas.microsoft.com/office/word/2010/wordprocessingShape" mc:Ignorable="w14 wp14">
   <w:endnote w:type="separator" w:id="-1">
     <w:p>
       <w:pPr>
@@ -3004,7 +2993,7 @@
 </file>
 
 <file path=word/footnotes.xml><?xml version="1.0" encoding="utf-8"?>
-<w:footnotes xmlns:wpc="http://schemas.microsoft.com/office/word/2010/wordprocessingCanvas" xmlns:mc="http://schemas.openxmlformats.org/markup-compatibility/2006" xmlns:o="urn:schemas-microsoft-com:office:office" xmlns:r="http://schemas.openxmlformats.org/officeDocument/2006/relationships" xmlns:m="http://schemas.openxmlformats.org/officeDocument/2006/math" xmlns:v="urn:schemas-microsoft-com:vml" xmlns:wp14="http://schemas.microsoft.com/office/word/2010/wordprocessingDrawing" xmlns:wp="http://schemas.openxmlformats.org/drawingml/2006/wordprocessingDrawing" xmlns:w10="urn:schemas-microsoft-com:office:word" xmlns:w="http://schemas.openxmlformats.org/wordprocessingml/2006/main" xmlns:w14="http://schemas.microsoft.com/office/word/2010/wordml" xmlns:w15="http://schemas.microsoft.com/office/word/2012/wordml" xmlns:wpg="http://schemas.microsoft.com/office/word/2010/wordprocessingGroup" xmlns:wpi="http://schemas.microsoft.com/office/word/2010/wordprocessingInk" xmlns:wne="http://schemas.microsoft.com/office/word/2006/wordml" xmlns:wps="http://schemas.microsoft.com/office/word/2010/wordprocessingShape" mc:Ignorable="w14 w15 wp14">
+<w:footnotes xmlns:wpc="http://schemas.microsoft.com/office/word/2010/wordprocessingCanvas" xmlns:mc="http://schemas.openxmlformats.org/markup-compatibility/2006" xmlns:o="urn:schemas-microsoft-com:office:office" xmlns:r="http://schemas.openxmlformats.org/officeDocument/2006/relationships" xmlns:m="http://schemas.openxmlformats.org/officeDocument/2006/math" xmlns:v="urn:schemas-microsoft-com:vml" xmlns:wp14="http://schemas.microsoft.com/office/word/2010/wordprocessingDrawing" xmlns:wp="http://schemas.openxmlformats.org/drawingml/2006/wordprocessingDrawing" xmlns:w10="urn:schemas-microsoft-com:office:word" xmlns:w="http://schemas.openxmlformats.org/wordprocessingml/2006/main" xmlns:w14="http://schemas.microsoft.com/office/word/2010/wordml" xmlns:wpg="http://schemas.microsoft.com/office/word/2010/wordprocessingGroup" xmlns:wpi="http://schemas.microsoft.com/office/word/2010/wordprocessingInk" xmlns:wne="http://schemas.microsoft.com/office/word/2006/wordml" xmlns:wps="http://schemas.microsoft.com/office/word/2010/wordprocessingShape" mc:Ignorable="w14 wp14">
   <w:footnote w:type="separator" w:id="-1">
     <w:p>
       <w:pPr>
@@ -3029,7 +3018,7 @@
 </file>
 
 <file path=word/header1.xml><?xml version="1.0" encoding="utf-8"?>
-<w:hdr xmlns:wpc="http://schemas.microsoft.com/office/word/2010/wordprocessingCanvas" xmlns:mc="http://schemas.openxmlformats.org/markup-compatibility/2006" xmlns:o="urn:schemas-microsoft-com:office:office" xmlns:r="http://schemas.openxmlformats.org/officeDocument/2006/relationships" xmlns:m="http://schemas.openxmlformats.org/officeDocument/2006/math" xmlns:v="urn:schemas-microsoft-com:vml" xmlns:wp14="http://schemas.microsoft.com/office/word/2010/wordprocessingDrawing" xmlns:wp="http://schemas.openxmlformats.org/drawingml/2006/wordprocessingDrawing" xmlns:w10="urn:schemas-microsoft-com:office:word" xmlns:w="http://schemas.openxmlformats.org/wordprocessingml/2006/main" xmlns:w14="http://schemas.microsoft.com/office/word/2010/wordml" xmlns:w15="http://schemas.microsoft.com/office/word/2012/wordml" xmlns:wpg="http://schemas.microsoft.com/office/word/2010/wordprocessingGroup" xmlns:wpi="http://schemas.microsoft.com/office/word/2010/wordprocessingInk" xmlns:wne="http://schemas.microsoft.com/office/word/2006/wordml" xmlns:wps="http://schemas.microsoft.com/office/word/2010/wordprocessingShape" mc:Ignorable="w14 w15 wp14">
+<w:hdr xmlns:wpc="http://schemas.microsoft.com/office/word/2010/wordprocessingCanvas" xmlns:mc="http://schemas.openxmlformats.org/markup-compatibility/2006" xmlns:o="urn:schemas-microsoft-com:office:office" xmlns:r="http://schemas.openxmlformats.org/officeDocument/2006/relationships" xmlns:m="http://schemas.openxmlformats.org/officeDocument/2006/math" xmlns:v="urn:schemas-microsoft-com:vml" xmlns:wp14="http://schemas.microsoft.com/office/word/2010/wordprocessingDrawing" xmlns:wp="http://schemas.openxmlformats.org/drawingml/2006/wordprocessingDrawing" xmlns:w10="urn:schemas-microsoft-com:office:word" xmlns:w="http://schemas.openxmlformats.org/wordprocessingml/2006/main" xmlns:w14="http://schemas.microsoft.com/office/word/2010/wordml" xmlns:wpg="http://schemas.microsoft.com/office/word/2010/wordprocessingGroup" xmlns:wpi="http://schemas.microsoft.com/office/word/2010/wordprocessingInk" xmlns:wne="http://schemas.microsoft.com/office/word/2006/wordml" xmlns:wps="http://schemas.microsoft.com/office/word/2010/wordprocessingShape" mc:Ignorable="w14 wp14">
   <w:p>
     <w:pPr>
       <w:pStyle w:val="Encabezado"/>
@@ -3040,7 +3029,7 @@
     <w:r>
       <w:rPr>
         <w:noProof/>
-        <w:lang w:val="es-CO" w:eastAsia="es-CO"/>
+        <w:lang w:val="es-MX" w:eastAsia="es-MX"/>
       </w:rPr>
       <w:drawing>
         <wp:anchor distT="0" distB="0" distL="114300" distR="114300" simplePos="0" relativeHeight="251658240" behindDoc="1" locked="0" layoutInCell="1" allowOverlap="1">
@@ -3151,7 +3140,7 @@
 </file>
 
 <file path=word/numbering.xml><?xml version="1.0" encoding="utf-8"?>
-<w:numbering xmlns:wpc="http://schemas.microsoft.com/office/word/2010/wordprocessingCanvas" xmlns:mc="http://schemas.openxmlformats.org/markup-compatibility/2006" xmlns:o="urn:schemas-microsoft-com:office:office" xmlns:r="http://schemas.openxmlformats.org/officeDocument/2006/relationships" xmlns:m="http://schemas.openxmlformats.org/officeDocument/2006/math" xmlns:v="urn:schemas-microsoft-com:vml" xmlns:wp14="http://schemas.microsoft.com/office/word/2010/wordprocessingDrawing" xmlns:wp="http://schemas.openxmlformats.org/drawingml/2006/wordprocessingDrawing" xmlns:w10="urn:schemas-microsoft-com:office:word" xmlns:w="http://schemas.openxmlformats.org/wordprocessingml/2006/main" xmlns:w14="http://schemas.microsoft.com/office/word/2010/wordml" xmlns:w15="http://schemas.microsoft.com/office/word/2012/wordml" xmlns:wpg="http://schemas.microsoft.com/office/word/2010/wordprocessingGroup" xmlns:wpi="http://schemas.microsoft.com/office/word/2010/wordprocessingInk" xmlns:wne="http://schemas.microsoft.com/office/word/2006/wordml" xmlns:wps="http://schemas.microsoft.com/office/word/2010/wordprocessingShape" mc:Ignorable="w14 w15 wp14">
+<w:numbering xmlns:wpc="http://schemas.microsoft.com/office/word/2010/wordprocessingCanvas" xmlns:mc="http://schemas.openxmlformats.org/markup-compatibility/2006" xmlns:o="urn:schemas-microsoft-com:office:office" xmlns:r="http://schemas.openxmlformats.org/officeDocument/2006/relationships" xmlns:m="http://schemas.openxmlformats.org/officeDocument/2006/math" xmlns:v="urn:schemas-microsoft-com:vml" xmlns:wp14="http://schemas.microsoft.com/office/word/2010/wordprocessingDrawing" xmlns:wp="http://schemas.openxmlformats.org/drawingml/2006/wordprocessingDrawing" xmlns:w10="urn:schemas-microsoft-com:office:word" xmlns:w="http://schemas.openxmlformats.org/wordprocessingml/2006/main" xmlns:w14="http://schemas.microsoft.com/office/word/2010/wordml" xmlns:wpg="http://schemas.microsoft.com/office/word/2010/wordprocessingGroup" xmlns:wpi="http://schemas.microsoft.com/office/word/2010/wordprocessingInk" xmlns:wne="http://schemas.microsoft.com/office/word/2006/wordml" xmlns:wps="http://schemas.microsoft.com/office/word/2010/wordprocessingShape" mc:Ignorable="w14 wp14">
   <w:abstractNum w:abstractNumId="0">
     <w:nsid w:val="00044045"/>
     <w:multiLevelType w:val="multilevel"/>
@@ -7304,7 +7293,7 @@
 </file>
 
 <file path=word/styles.xml><?xml version="1.0" encoding="utf-8"?>
-<w:styles xmlns:mc="http://schemas.openxmlformats.org/markup-compatibility/2006" xmlns:r="http://schemas.openxmlformats.org/officeDocument/2006/relationships" xmlns:w="http://schemas.openxmlformats.org/wordprocessingml/2006/main" xmlns:w14="http://schemas.microsoft.com/office/word/2010/wordml" xmlns:w15="http://schemas.microsoft.com/office/word/2012/wordml" mc:Ignorable="w14 w15">
+<w:styles xmlns:mc="http://schemas.openxmlformats.org/markup-compatibility/2006" xmlns:r="http://schemas.openxmlformats.org/officeDocument/2006/relationships" xmlns:w="http://schemas.openxmlformats.org/wordprocessingml/2006/main" xmlns:w14="http://schemas.microsoft.com/office/word/2010/wordml" mc:Ignorable="w14">
   <w:docDefaults>
     <w:rPrDefault>
       <w:rPr>
@@ -7314,378 +7303,144 @@
     </w:rPrDefault>
     <w:pPrDefault/>
   </w:docDefaults>
-  <w:latentStyles w:defLockedState="0" w:defUIPriority="99" w:defSemiHidden="0" w:defUnhideWhenUsed="0" w:defQFormat="0" w:count="371">
-    <w:lsdException w:name="Normal" w:uiPriority="0" w:qFormat="1"/>
-    <w:lsdException w:name="heading 1" w:uiPriority="9" w:qFormat="1"/>
-    <w:lsdException w:name="heading 2" w:semiHidden="1" w:uiPriority="9" w:unhideWhenUsed="1" w:qFormat="1"/>
-    <w:lsdException w:name="heading 3" w:semiHidden="1" w:uiPriority="9" w:unhideWhenUsed="1" w:qFormat="1"/>
-    <w:lsdException w:name="heading 4" w:semiHidden="1" w:uiPriority="9" w:unhideWhenUsed="1" w:qFormat="1"/>
-    <w:lsdException w:name="heading 5" w:semiHidden="1" w:uiPriority="9" w:unhideWhenUsed="1" w:qFormat="1"/>
-    <w:lsdException w:name="heading 6" w:semiHidden="1" w:uiPriority="9" w:unhideWhenUsed="1" w:qFormat="1"/>
-    <w:lsdException w:name="heading 7" w:semiHidden="1" w:uiPriority="9" w:unhideWhenUsed="1" w:qFormat="1"/>
-    <w:lsdException w:name="heading 8" w:semiHidden="1" w:uiPriority="9" w:unhideWhenUsed="1" w:qFormat="1"/>
-    <w:lsdException w:name="heading 9" w:semiHidden="1" w:uiPriority="9" w:unhideWhenUsed="1" w:qFormat="1"/>
-    <w:lsdException w:name="index 1" w:semiHidden="1" w:unhideWhenUsed="1"/>
-    <w:lsdException w:name="index 2" w:semiHidden="1" w:unhideWhenUsed="1"/>
-    <w:lsdException w:name="index 3" w:semiHidden="1" w:unhideWhenUsed="1"/>
-    <w:lsdException w:name="index 4" w:semiHidden="1" w:unhideWhenUsed="1"/>
-    <w:lsdException w:name="index 5" w:semiHidden="1" w:unhideWhenUsed="1"/>
-    <w:lsdException w:name="index 6" w:semiHidden="1" w:unhideWhenUsed="1"/>
-    <w:lsdException w:name="index 7" w:semiHidden="1" w:unhideWhenUsed="1"/>
-    <w:lsdException w:name="index 8" w:semiHidden="1" w:unhideWhenUsed="1"/>
-    <w:lsdException w:name="index 9" w:semiHidden="1" w:unhideWhenUsed="1"/>
-    <w:lsdException w:name="toc 1" w:semiHidden="1" w:uiPriority="39" w:unhideWhenUsed="1"/>
-    <w:lsdException w:name="toc 2" w:semiHidden="1" w:uiPriority="39" w:unhideWhenUsed="1"/>
-    <w:lsdException w:name="toc 3" w:semiHidden="1" w:uiPriority="39" w:unhideWhenUsed="1"/>
-    <w:lsdException w:name="toc 4" w:semiHidden="1" w:uiPriority="39" w:unhideWhenUsed="1"/>
-    <w:lsdException w:name="toc 5" w:semiHidden="1" w:uiPriority="39" w:unhideWhenUsed="1"/>
-    <w:lsdException w:name="toc 6" w:semiHidden="1" w:uiPriority="39" w:unhideWhenUsed="1"/>
-    <w:lsdException w:name="toc 7" w:semiHidden="1" w:uiPriority="39" w:unhideWhenUsed="1"/>
-    <w:lsdException w:name="toc 8" w:semiHidden="1" w:uiPriority="39" w:unhideWhenUsed="1"/>
-    <w:lsdException w:name="toc 9" w:semiHidden="1" w:uiPriority="39" w:unhideWhenUsed="1"/>
-    <w:lsdException w:name="Normal Indent" w:semiHidden="1" w:unhideWhenUsed="1"/>
-    <w:lsdException w:name="footnote text" w:semiHidden="1" w:unhideWhenUsed="1"/>
-    <w:lsdException w:name="annotation text" w:semiHidden="1" w:unhideWhenUsed="1"/>
-    <w:lsdException w:name="header" w:semiHidden="1" w:unhideWhenUsed="1"/>
-    <w:lsdException w:name="footer" w:semiHidden="1" w:unhideWhenUsed="1"/>
-    <w:lsdException w:name="index heading" w:semiHidden="1" w:unhideWhenUsed="1"/>
-    <w:lsdException w:name="caption" w:semiHidden="1" w:uiPriority="35" w:unhideWhenUsed="1" w:qFormat="1"/>
-    <w:lsdException w:name="table of figures" w:semiHidden="1" w:unhideWhenUsed="1"/>
-    <w:lsdException w:name="envelope address" w:semiHidden="1" w:unhideWhenUsed="1"/>
-    <w:lsdException w:name="envelope return" w:semiHidden="1" w:unhideWhenUsed="1"/>
-    <w:lsdException w:name="footnote reference" w:semiHidden="1" w:unhideWhenUsed="1"/>
-    <w:lsdException w:name="annotation reference" w:semiHidden="1" w:unhideWhenUsed="1"/>
-    <w:lsdException w:name="line number" w:semiHidden="1" w:unhideWhenUsed="1"/>
-    <w:lsdException w:name="page number" w:semiHidden="1" w:unhideWhenUsed="1"/>
-    <w:lsdException w:name="endnote reference" w:semiHidden="1" w:unhideWhenUsed="1"/>
-    <w:lsdException w:name="endnote text" w:semiHidden="1" w:unhideWhenUsed="1"/>
-    <w:lsdException w:name="table of authorities" w:semiHidden="1" w:unhideWhenUsed="1"/>
-    <w:lsdException w:name="macro" w:semiHidden="1" w:unhideWhenUsed="1"/>
-    <w:lsdException w:name="toa heading" w:semiHidden="1" w:unhideWhenUsed="1"/>
-    <w:lsdException w:name="List" w:semiHidden="1" w:unhideWhenUsed="1"/>
-    <w:lsdException w:name="List Bullet" w:semiHidden="1" w:unhideWhenUsed="1"/>
-    <w:lsdException w:name="List Number" w:semiHidden="1" w:unhideWhenUsed="1"/>
-    <w:lsdException w:name="List 2" w:semiHidden="1" w:unhideWhenUsed="1"/>
-    <w:lsdException w:name="List 3" w:semiHidden="1" w:unhideWhenUsed="1"/>
-    <w:lsdException w:name="List 4" w:semiHidden="1" w:unhideWhenUsed="1"/>
-    <w:lsdException w:name="List 5" w:semiHidden="1" w:unhideWhenUsed="1"/>
-    <w:lsdException w:name="List Bullet 2" w:semiHidden="1" w:unhideWhenUsed="1"/>
-    <w:lsdException w:name="List Bullet 3" w:semiHidden="1" w:unhideWhenUsed="1"/>
-    <w:lsdException w:name="List Bullet 4" w:semiHidden="1" w:unhideWhenUsed="1"/>
-    <w:lsdException w:name="List Bullet 5" w:semiHidden="1" w:unhideWhenUsed="1"/>
-    <w:lsdException w:name="List Number 2" w:semiHidden="1" w:unhideWhenUsed="1"/>
-    <w:lsdException w:name="List Number 3" w:semiHidden="1" w:unhideWhenUsed="1"/>
-    <w:lsdException w:name="List Number 4" w:semiHidden="1" w:unhideWhenUsed="1"/>
-    <w:lsdException w:name="List Number 5" w:semiHidden="1" w:unhideWhenUsed="1"/>
-    <w:lsdException w:name="Title" w:uiPriority="10" w:qFormat="1"/>
-    <w:lsdException w:name="Closing" w:semiHidden="1" w:unhideWhenUsed="1"/>
-    <w:lsdException w:name="Signature" w:semiHidden="1" w:unhideWhenUsed="1"/>
-    <w:lsdException w:name="Default Paragraph Font" w:semiHidden="1" w:uiPriority="1" w:unhideWhenUsed="1"/>
-    <w:lsdException w:name="Body Text" w:semiHidden="1" w:unhideWhenUsed="1"/>
-    <w:lsdException w:name="Body Text Indent" w:semiHidden="1" w:unhideWhenUsed="1"/>
-    <w:lsdException w:name="List Continue" w:semiHidden="1" w:unhideWhenUsed="1"/>
-    <w:lsdException w:name="List Continue 2" w:semiHidden="1" w:unhideWhenUsed="1"/>
-    <w:lsdException w:name="List Continue 3" w:semiHidden="1" w:unhideWhenUsed="1"/>
-    <w:lsdException w:name="List Continue 4" w:semiHidden="1" w:unhideWhenUsed="1"/>
-    <w:lsdException w:name="List Continue 5" w:semiHidden="1" w:unhideWhenUsed="1"/>
-    <w:lsdException w:name="Message Header" w:semiHidden="1" w:unhideWhenUsed="1"/>
-    <w:lsdException w:name="Subtitle" w:uiPriority="11" w:qFormat="1"/>
-    <w:lsdException w:name="Salutation" w:semiHidden="1" w:unhideWhenUsed="1"/>
-    <w:lsdException w:name="Date" w:semiHidden="1" w:unhideWhenUsed="1"/>
-    <w:lsdException w:name="Body Text First Indent" w:semiHidden="1" w:unhideWhenUsed="1"/>
-    <w:lsdException w:name="Body Text First Indent 2" w:semiHidden="1" w:unhideWhenUsed="1"/>
-    <w:lsdException w:name="Note Heading" w:semiHidden="1" w:unhideWhenUsed="1"/>
-    <w:lsdException w:name="Body Text 2" w:semiHidden="1" w:unhideWhenUsed="1"/>
-    <w:lsdException w:name="Body Text 3" w:semiHidden="1" w:unhideWhenUsed="1"/>
-    <w:lsdException w:name="Body Text Indent 2" w:semiHidden="1" w:unhideWhenUsed="1"/>
-    <w:lsdException w:name="Body Text Indent 3" w:semiHidden="1" w:unhideWhenUsed="1"/>
-    <w:lsdException w:name="Block Text" w:semiHidden="1" w:unhideWhenUsed="1"/>
-    <w:lsdException w:name="Hyperlink" w:semiHidden="1" w:unhideWhenUsed="1"/>
-    <w:lsdException w:name="FollowedHyperlink" w:semiHidden="1" w:unhideWhenUsed="1"/>
-    <w:lsdException w:name="Strong" w:uiPriority="22" w:qFormat="1"/>
-    <w:lsdException w:name="Emphasis" w:uiPriority="20" w:qFormat="1"/>
-    <w:lsdException w:name="Document Map" w:semiHidden="1" w:unhideWhenUsed="1"/>
-    <w:lsdException w:name="Plain Text" w:semiHidden="1" w:unhideWhenUsed="1"/>
-    <w:lsdException w:name="E-mail Signature" w:semiHidden="1" w:unhideWhenUsed="1"/>
-    <w:lsdException w:name="HTML Top of Form" w:semiHidden="1" w:unhideWhenUsed="1"/>
-    <w:lsdException w:name="HTML Bottom of Form" w:semiHidden="1" w:unhideWhenUsed="1"/>
-    <w:lsdException w:name="Normal (Web)" w:semiHidden="1" w:unhideWhenUsed="1"/>
-    <w:lsdException w:name="HTML Acronym" w:semiHidden="1" w:unhideWhenUsed="1"/>
-    <w:lsdException w:name="HTML Address" w:semiHidden="1" w:unhideWhenUsed="1"/>
-    <w:lsdException w:name="HTML Cite" w:semiHidden="1" w:unhideWhenUsed="1"/>
-    <w:lsdException w:name="HTML Code" w:semiHidden="1" w:unhideWhenUsed="1"/>
-    <w:lsdException w:name="HTML Definition" w:semiHidden="1" w:unhideWhenUsed="1"/>
-    <w:lsdException w:name="HTML Keyboard" w:semiHidden="1" w:unhideWhenUsed="1"/>
-    <w:lsdException w:name="HTML Preformatted" w:semiHidden="1" w:unhideWhenUsed="1"/>
-    <w:lsdException w:name="HTML Sample" w:semiHidden="1" w:unhideWhenUsed="1"/>
-    <w:lsdException w:name="HTML Typewriter" w:semiHidden="1" w:unhideWhenUsed="1"/>
-    <w:lsdException w:name="HTML Variable" w:semiHidden="1" w:unhideWhenUsed="1"/>
-    <w:lsdException w:name="Normal Table" w:semiHidden="1" w:unhideWhenUsed="1"/>
-    <w:lsdException w:name="annotation subject" w:semiHidden="1" w:unhideWhenUsed="1"/>
-    <w:lsdException w:name="No List" w:semiHidden="1" w:unhideWhenUsed="1"/>
-    <w:lsdException w:name="Outline List 1" w:semiHidden="1" w:unhideWhenUsed="1"/>
-    <w:lsdException w:name="Outline List 2" w:semiHidden="1" w:unhideWhenUsed="1"/>
-    <w:lsdException w:name="Outline List 3" w:semiHidden="1" w:unhideWhenUsed="1"/>
-    <w:lsdException w:name="Table Simple 1" w:semiHidden="1" w:unhideWhenUsed="1"/>
-    <w:lsdException w:name="Table Simple 2" w:semiHidden="1" w:unhideWhenUsed="1"/>
-    <w:lsdException w:name="Table Simple 3" w:semiHidden="1" w:unhideWhenUsed="1"/>
-    <w:lsdException w:name="Table Classic 1" w:semiHidden="1" w:unhideWhenUsed="1"/>
-    <w:lsdException w:name="Table Classic 2" w:semiHidden="1" w:unhideWhenUsed="1"/>
-    <w:lsdException w:name="Table Classic 3" w:semiHidden="1" w:unhideWhenUsed="1"/>
-    <w:lsdException w:name="Table Classic 4" w:semiHidden="1" w:unhideWhenUsed="1"/>
-    <w:lsdException w:name="Table Colorful 1" w:semiHidden="1" w:unhideWhenUsed="1"/>
-    <w:lsdException w:name="Table Colorful 2" w:semiHidden="1" w:unhideWhenUsed="1"/>
-    <w:lsdException w:name="Table Colorful 3" w:semiHidden="1" w:unhideWhenUsed="1"/>
-    <w:lsdException w:name="Table Columns 1" w:semiHidden="1" w:unhideWhenUsed="1"/>
-    <w:lsdException w:name="Table Columns 2" w:semiHidden="1" w:unhideWhenUsed="1"/>
-    <w:lsdException w:name="Table Columns 3" w:semiHidden="1" w:unhideWhenUsed="1"/>
-    <w:lsdException w:name="Table Columns 4" w:semiHidden="1" w:unhideWhenUsed="1"/>
-    <w:lsdException w:name="Table Columns 5" w:semiHidden="1" w:unhideWhenUsed="1"/>
-    <w:lsdException w:name="Table Grid 1" w:semiHidden="1" w:unhideWhenUsed="1"/>
-    <w:lsdException w:name="Table Grid 2" w:semiHidden="1" w:unhideWhenUsed="1"/>
-    <w:lsdException w:name="Table Grid 3" w:semiHidden="1" w:unhideWhenUsed="1"/>
-    <w:lsdException w:name="Table Grid 4" w:semiHidden="1" w:unhideWhenUsed="1"/>
-    <w:lsdException w:name="Table Grid 5" w:semiHidden="1" w:unhideWhenUsed="1"/>
-    <w:lsdException w:name="Table Grid 6" w:semiHidden="1" w:unhideWhenUsed="1"/>
-    <w:lsdException w:name="Table Grid 7" w:semiHidden="1" w:unhideWhenUsed="1"/>
-    <w:lsdException w:name="Table Grid 8" w:semiHidden="1" w:unhideWhenUsed="1"/>
-    <w:lsdException w:name="Table List 1" w:semiHidden="1" w:unhideWhenUsed="1"/>
-    <w:lsdException w:name="Table List 2" w:semiHidden="1" w:unhideWhenUsed="1"/>
-    <w:lsdException w:name="Table List 3" w:semiHidden="1" w:unhideWhenUsed="1"/>
-    <w:lsdException w:name="Table List 4" w:semiHidden="1" w:unhideWhenUsed="1"/>
-    <w:lsdException w:name="Table List 5" w:semiHidden="1" w:unhideWhenUsed="1"/>
-    <w:lsdException w:name="Table List 6" w:semiHidden="1" w:unhideWhenUsed="1"/>
-    <w:lsdException w:name="Table List 7" w:semiHidden="1" w:unhideWhenUsed="1"/>
-    <w:lsdException w:name="Table List 8" w:semiHidden="1" w:unhideWhenUsed="1"/>
-    <w:lsdException w:name="Table 3D effects 1" w:semiHidden="1" w:unhideWhenUsed="1"/>
-    <w:lsdException w:name="Table 3D effects 2" w:semiHidden="1" w:unhideWhenUsed="1"/>
-    <w:lsdException w:name="Table 3D effects 3" w:semiHidden="1" w:unhideWhenUsed="1"/>
-    <w:lsdException w:name="Table Contemporary" w:semiHidden="1" w:unhideWhenUsed="1"/>
-    <w:lsdException w:name="Table Elegant" w:semiHidden="1" w:unhideWhenUsed="1"/>
-    <w:lsdException w:name="Table Professional" w:semiHidden="1" w:unhideWhenUsed="1"/>
-    <w:lsdException w:name="Table Subtle 1" w:semiHidden="1" w:unhideWhenUsed="1"/>
-    <w:lsdException w:name="Table Subtle 2" w:semiHidden="1" w:unhideWhenUsed="1"/>
-    <w:lsdException w:name="Table Web 1" w:semiHidden="1" w:unhideWhenUsed="1"/>
-    <w:lsdException w:name="Table Web 2" w:semiHidden="1" w:unhideWhenUsed="1"/>
-    <w:lsdException w:name="Table Web 3" w:semiHidden="1" w:unhideWhenUsed="1"/>
-    <w:lsdException w:name="Balloon Text" w:semiHidden="1" w:unhideWhenUsed="1"/>
-    <w:lsdException w:name="Table Grid" w:uiPriority="59"/>
-    <w:lsdException w:name="Table Theme" w:semiHidden="1" w:unhideWhenUsed="1"/>
-    <w:lsdException w:name="Placeholder Text" w:semiHidden="1"/>
-    <w:lsdException w:name="No Spacing" w:uiPriority="1" w:qFormat="1"/>
-    <w:lsdException w:name="Light Shading" w:uiPriority="60"/>
-    <w:lsdException w:name="Light List" w:uiPriority="61"/>
-    <w:lsdException w:name="Light Grid" w:uiPriority="62"/>
-    <w:lsdException w:name="Medium Shading 1" w:uiPriority="63"/>
-    <w:lsdException w:name="Medium Shading 2" w:uiPriority="64"/>
-    <w:lsdException w:name="Medium List 1" w:uiPriority="65"/>
-    <w:lsdException w:name="Medium List 2" w:uiPriority="66"/>
-    <w:lsdException w:name="Medium Grid 1" w:uiPriority="67"/>
-    <w:lsdException w:name="Medium Grid 2" w:uiPriority="68"/>
-    <w:lsdException w:name="Medium Grid 3" w:uiPriority="69"/>
-    <w:lsdException w:name="Dark List" w:uiPriority="70"/>
-    <w:lsdException w:name="Colorful Shading" w:uiPriority="71"/>
-    <w:lsdException w:name="Colorful List" w:uiPriority="72"/>
-    <w:lsdException w:name="Colorful Grid" w:uiPriority="73"/>
-    <w:lsdException w:name="Light Shading Accent 1" w:uiPriority="60"/>
-    <w:lsdException w:name="Light List Accent 1" w:uiPriority="61"/>
-    <w:lsdException w:name="Light Grid Accent 1" w:uiPriority="62"/>
-    <w:lsdException w:name="Medium Shading 1 Accent 1" w:uiPriority="63"/>
-    <w:lsdException w:name="Medium Shading 2 Accent 1" w:uiPriority="64"/>
-    <w:lsdException w:name="Medium List 1 Accent 1" w:uiPriority="65"/>
-    <w:lsdException w:name="Revision" w:semiHidden="1"/>
-    <w:lsdException w:name="List Paragraph" w:uiPriority="34" w:qFormat="1"/>
-    <w:lsdException w:name="Quote" w:uiPriority="29" w:qFormat="1"/>
-    <w:lsdException w:name="Intense Quote" w:uiPriority="30" w:qFormat="1"/>
-    <w:lsdException w:name="Medium List 2 Accent 1" w:uiPriority="66"/>
-    <w:lsdException w:name="Medium Grid 1 Accent 1" w:uiPriority="67"/>
-    <w:lsdException w:name="Medium Grid 2 Accent 1" w:uiPriority="68"/>
-    <w:lsdException w:name="Medium Grid 3 Accent 1" w:uiPriority="69"/>
-    <w:lsdException w:name="Dark List Accent 1" w:uiPriority="70"/>
-    <w:lsdException w:name="Colorful Shading Accent 1" w:uiPriority="71"/>
-    <w:lsdException w:name="Colorful List Accent 1" w:uiPriority="72"/>
-    <w:lsdException w:name="Colorful Grid Accent 1" w:uiPriority="73"/>
-    <w:lsdException w:name="Light Shading Accent 2" w:uiPriority="60"/>
-    <w:lsdException w:name="Light List Accent 2" w:uiPriority="61"/>
-    <w:lsdException w:name="Light Grid Accent 2" w:uiPriority="62"/>
-    <w:lsdException w:name="Medium Shading 1 Accent 2" w:uiPriority="63"/>
-    <w:lsdException w:name="Medium Shading 2 Accent 2" w:uiPriority="64"/>
-    <w:lsdException w:name="Medium List 1 Accent 2" w:uiPriority="65"/>
-    <w:lsdException w:name="Medium List 2 Accent 2" w:uiPriority="66"/>
-    <w:lsdException w:name="Medium Grid 1 Accent 2" w:uiPriority="67"/>
-    <w:lsdException w:name="Medium Grid 2 Accent 2" w:uiPriority="68"/>
-    <w:lsdException w:name="Medium Grid 3 Accent 2" w:uiPriority="69"/>
-    <w:lsdException w:name="Dark List Accent 2" w:uiPriority="70"/>
-    <w:lsdException w:name="Colorful Shading Accent 2" w:uiPriority="71"/>
-    <w:lsdException w:name="Colorful List Accent 2" w:uiPriority="72"/>
-    <w:lsdException w:name="Colorful Grid Accent 2" w:uiPriority="73"/>
-    <w:lsdException w:name="Light Shading Accent 3" w:uiPriority="60"/>
-    <w:lsdException w:name="Light List Accent 3" w:uiPriority="61"/>
-    <w:lsdException w:name="Light Grid Accent 3" w:uiPriority="62"/>
-    <w:lsdException w:name="Medium Shading 1 Accent 3" w:uiPriority="63"/>
-    <w:lsdException w:name="Medium Shading 2 Accent 3" w:uiPriority="64"/>
-    <w:lsdException w:name="Medium List 1 Accent 3" w:uiPriority="65"/>
-    <w:lsdException w:name="Medium List 2 Accent 3" w:uiPriority="66"/>
-    <w:lsdException w:name="Medium Grid 1 Accent 3" w:uiPriority="67"/>
-    <w:lsdException w:name="Medium Grid 2 Accent 3" w:uiPriority="68"/>
-    <w:lsdException w:name="Medium Grid 3 Accent 3" w:uiPriority="69"/>
-    <w:lsdException w:name="Dark List Accent 3" w:uiPriority="70"/>
-    <w:lsdException w:name="Colorful Shading Accent 3" w:uiPriority="71"/>
-    <w:lsdException w:name="Colorful List Accent 3" w:uiPriority="72"/>
-    <w:lsdException w:name="Colorful Grid Accent 3" w:uiPriority="73"/>
-    <w:lsdException w:name="Light Shading Accent 4" w:uiPriority="60"/>
-    <w:lsdException w:name="Light List Accent 4" w:uiPriority="61"/>
-    <w:lsdException w:name="Light Grid Accent 4" w:uiPriority="62"/>
-    <w:lsdException w:name="Medium Shading 1 Accent 4" w:uiPriority="63"/>
-    <w:lsdException w:name="Medium Shading 2 Accent 4" w:uiPriority="64"/>
-    <w:lsdException w:name="Medium List 1 Accent 4" w:uiPriority="65"/>
-    <w:lsdException w:name="Medium List 2 Accent 4" w:uiPriority="66"/>
-    <w:lsdException w:name="Medium Grid 1 Accent 4" w:uiPriority="67"/>
-    <w:lsdException w:name="Medium Grid 2 Accent 4" w:uiPriority="68"/>
-    <w:lsdException w:name="Medium Grid 3 Accent 4" w:uiPriority="69"/>
-    <w:lsdException w:name="Dark List Accent 4" w:uiPriority="70"/>
-    <w:lsdException w:name="Colorful Shading Accent 4" w:uiPriority="71"/>
-    <w:lsdException w:name="Colorful List Accent 4" w:uiPriority="72"/>
-    <w:lsdException w:name="Colorful Grid Accent 4" w:uiPriority="73"/>
-    <w:lsdException w:name="Light Shading Accent 5" w:uiPriority="60"/>
-    <w:lsdException w:name="Light List Accent 5" w:uiPriority="61"/>
-    <w:lsdException w:name="Light Grid Accent 5" w:uiPriority="62"/>
-    <w:lsdException w:name="Medium Shading 1 Accent 5" w:uiPriority="63"/>
-    <w:lsdException w:name="Medium Shading 2 Accent 5" w:uiPriority="64"/>
-    <w:lsdException w:name="Medium List 1 Accent 5" w:uiPriority="65"/>
-    <w:lsdException w:name="Medium List 2 Accent 5" w:uiPriority="66"/>
-    <w:lsdException w:name="Medium Grid 1 Accent 5" w:uiPriority="67"/>
-    <w:lsdException w:name="Medium Grid 2 Accent 5" w:uiPriority="68"/>
-    <w:lsdException w:name="Medium Grid 3 Accent 5" w:uiPriority="69"/>
-    <w:lsdException w:name="Dark List Accent 5" w:uiPriority="70"/>
-    <w:lsdException w:name="Colorful Shading Accent 5" w:uiPriority="71"/>
-    <w:lsdException w:name="Colorful List Accent 5" w:uiPriority="72"/>
-    <w:lsdException w:name="Colorful Grid Accent 5" w:uiPriority="73"/>
-    <w:lsdException w:name="Light Shading Accent 6" w:uiPriority="60"/>
-    <w:lsdException w:name="Light List Accent 6" w:uiPriority="61"/>
-    <w:lsdException w:name="Light Grid Accent 6" w:uiPriority="62"/>
-    <w:lsdException w:name="Medium Shading 1 Accent 6" w:uiPriority="63"/>
-    <w:lsdException w:name="Medium Shading 2 Accent 6" w:uiPriority="64"/>
-    <w:lsdException w:name="Medium List 1 Accent 6" w:uiPriority="65"/>
-    <w:lsdException w:name="Medium List 2 Accent 6" w:uiPriority="66"/>
-    <w:lsdException w:name="Medium Grid 1 Accent 6" w:uiPriority="67"/>
-    <w:lsdException w:name="Medium Grid 2 Accent 6" w:uiPriority="68"/>
-    <w:lsdException w:name="Medium Grid 3 Accent 6" w:uiPriority="69"/>
-    <w:lsdException w:name="Dark List Accent 6" w:uiPriority="70"/>
-    <w:lsdException w:name="Colorful Shading Accent 6" w:uiPriority="71"/>
-    <w:lsdException w:name="Colorful List Accent 6" w:uiPriority="72"/>
-    <w:lsdException w:name="Colorful Grid Accent 6" w:uiPriority="73"/>
-    <w:lsdException w:name="Subtle Emphasis" w:uiPriority="19" w:qFormat="1"/>
-    <w:lsdException w:name="Intense Emphasis" w:uiPriority="21" w:qFormat="1"/>
-    <w:lsdException w:name="Subtle Reference" w:uiPriority="31" w:qFormat="1"/>
-    <w:lsdException w:name="Intense Reference" w:uiPriority="32" w:qFormat="1"/>
-    <w:lsdException w:name="Book Title" w:uiPriority="33" w:qFormat="1"/>
-    <w:lsdException w:name="Bibliography" w:semiHidden="1" w:uiPriority="37" w:unhideWhenUsed="1"/>
-    <w:lsdException w:name="TOC Heading" w:semiHidden="1" w:uiPriority="39" w:unhideWhenUsed="1" w:qFormat="1"/>
-    <w:lsdException w:name="Plain Table 1" w:uiPriority="41"/>
-    <w:lsdException w:name="Plain Table 2" w:uiPriority="42"/>
-    <w:lsdException w:name="Plain Table 3" w:uiPriority="43"/>
-    <w:lsdException w:name="Plain Table 4" w:uiPriority="44"/>
-    <w:lsdException w:name="Plain Table 5" w:uiPriority="45"/>
-    <w:lsdException w:name="Grid Table Light" w:uiPriority="40"/>
-    <w:lsdException w:name="Grid Table 1 Light" w:uiPriority="46"/>
-    <w:lsdException w:name="Grid Table 2" w:uiPriority="47"/>
-    <w:lsdException w:name="Grid Table 3" w:uiPriority="48"/>
-    <w:lsdException w:name="Grid Table 4" w:uiPriority="49"/>
-    <w:lsdException w:name="Grid Table 5 Dark" w:uiPriority="50"/>
-    <w:lsdException w:name="Grid Table 6 Colorful" w:uiPriority="51"/>
-    <w:lsdException w:name="Grid Table 7 Colorful" w:uiPriority="52"/>
-    <w:lsdException w:name="Grid Table 1 Light Accent 1" w:uiPriority="46"/>
-    <w:lsdException w:name="Grid Table 2 Accent 1" w:uiPriority="47"/>
-    <w:lsdException w:name="Grid Table 3 Accent 1" w:uiPriority="48"/>
-    <w:lsdException w:name="Grid Table 4 Accent 1" w:uiPriority="49"/>
-    <w:lsdException w:name="Grid Table 5 Dark Accent 1" w:uiPriority="50"/>
-    <w:lsdException w:name="Grid Table 6 Colorful Accent 1" w:uiPriority="51"/>
-    <w:lsdException w:name="Grid Table 7 Colorful Accent 1" w:uiPriority="52"/>
-    <w:lsdException w:name="Grid Table 1 Light Accent 2" w:uiPriority="46"/>
-    <w:lsdException w:name="Grid Table 2 Accent 2" w:uiPriority="47"/>
-    <w:lsdException w:name="Grid Table 3 Accent 2" w:uiPriority="48"/>
-    <w:lsdException w:name="Grid Table 4 Accent 2" w:uiPriority="49"/>
-    <w:lsdException w:name="Grid Table 5 Dark Accent 2" w:uiPriority="50"/>
-    <w:lsdException w:name="Grid Table 6 Colorful Accent 2" w:uiPriority="51"/>
-    <w:lsdException w:name="Grid Table 7 Colorful Accent 2" w:uiPriority="52"/>
-    <w:lsdException w:name="Grid Table 1 Light Accent 3" w:uiPriority="46"/>
-    <w:lsdException w:name="Grid Table 2 Accent 3" w:uiPriority="47"/>
-    <w:lsdException w:name="Grid Table 3 Accent 3" w:uiPriority="48"/>
-    <w:lsdException w:name="Grid Table 4 Accent 3" w:uiPriority="49"/>
-    <w:lsdException w:name="Grid Table 5 Dark Accent 3" w:uiPriority="50"/>
-    <w:lsdException w:name="Grid Table 6 Colorful Accent 3" w:uiPriority="51"/>
-    <w:lsdException w:name="Grid Table 7 Colorful Accent 3" w:uiPriority="52"/>
-    <w:lsdException w:name="Grid Table 1 Light Accent 4" w:uiPriority="46"/>
-    <w:lsdException w:name="Grid Table 2 Accent 4" w:uiPriority="47"/>
-    <w:lsdException w:name="Grid Table 3 Accent 4" w:uiPriority="48"/>
-    <w:lsdException w:name="Grid Table 4 Accent 4" w:uiPriority="49"/>
-    <w:lsdException w:name="Grid Table 5 Dark Accent 4" w:uiPriority="50"/>
-    <w:lsdException w:name="Grid Table 6 Colorful Accent 4" w:uiPriority="51"/>
-    <w:lsdException w:name="Grid Table 7 Colorful Accent 4" w:uiPriority="52"/>
-    <w:lsdException w:name="Grid Table 1 Light Accent 5" w:uiPriority="46"/>
-    <w:lsdException w:name="Grid Table 2 Accent 5" w:uiPriority="47"/>
-    <w:lsdException w:name="Grid Table 3 Accent 5" w:uiPriority="48"/>
-    <w:lsdException w:name="Grid Table 4 Accent 5" w:uiPriority="49"/>
-    <w:lsdException w:name="Grid Table 5 Dark Accent 5" w:uiPriority="50"/>
-    <w:lsdException w:name="Grid Table 6 Colorful Accent 5" w:uiPriority="51"/>
-    <w:lsdException w:name="Grid Table 7 Colorful Accent 5" w:uiPriority="52"/>
-    <w:lsdException w:name="Grid Table 1 Light Accent 6" w:uiPriority="46"/>
-    <w:lsdException w:name="Grid Table 2 Accent 6" w:uiPriority="47"/>
-    <w:lsdException w:name="Grid Table 3 Accent 6" w:uiPriority="48"/>
-    <w:lsdException w:name="Grid Table 4 Accent 6" w:uiPriority="49"/>
-    <w:lsdException w:name="Grid Table 5 Dark Accent 6" w:uiPriority="50"/>
-    <w:lsdException w:name="Grid Table 6 Colorful Accent 6" w:uiPriority="51"/>
-    <w:lsdException w:name="Grid Table 7 Colorful Accent 6" w:uiPriority="52"/>
-    <w:lsdException w:name="List Table 1 Light" w:uiPriority="46"/>
-    <w:lsdException w:name="List Table 2" w:uiPriority="47"/>
-    <w:lsdException w:name="List Table 3" w:uiPriority="48"/>
-    <w:lsdException w:name="List Table 4" w:uiPriority="49"/>
-    <w:lsdException w:name="List Table 5 Dark" w:uiPriority="50"/>
-    <w:lsdException w:name="List Table 6 Colorful" w:uiPriority="51"/>
-    <w:lsdException w:name="List Table 7 Colorful" w:uiPriority="52"/>
-    <w:lsdException w:name="List Table 1 Light Accent 1" w:uiPriority="46"/>
-    <w:lsdException w:name="List Table 2 Accent 1" w:uiPriority="47"/>
-    <w:lsdException w:name="List Table 3 Accent 1" w:uiPriority="48"/>
-    <w:lsdException w:name="List Table 4 Accent 1" w:uiPriority="49"/>
-    <w:lsdException w:name="List Table 5 Dark Accent 1" w:uiPriority="50"/>
-    <w:lsdException w:name="List Table 6 Colorful Accent 1" w:uiPriority="51"/>
-    <w:lsdException w:name="List Table 7 Colorful Accent 1" w:uiPriority="52"/>
-    <w:lsdException w:name="List Table 1 Light Accent 2" w:uiPriority="46"/>
-    <w:lsdException w:name="List Table 2 Accent 2" w:uiPriority="47"/>
-    <w:lsdException w:name="List Table 3 Accent 2" w:uiPriority="48"/>
-    <w:lsdException w:name="List Table 4 Accent 2" w:uiPriority="49"/>
-    <w:lsdException w:name="List Table 5 Dark Accent 2" w:uiPriority="50"/>
-    <w:lsdException w:name="List Table 6 Colorful Accent 2" w:uiPriority="51"/>
-    <w:lsdException w:name="List Table 7 Colorful Accent 2" w:uiPriority="52"/>
-    <w:lsdException w:name="List Table 1 Light Accent 3" w:uiPriority="46"/>
-    <w:lsdException w:name="List Table 2 Accent 3" w:uiPriority="47"/>
-    <w:lsdException w:name="List Table 3 Accent 3" w:uiPriority="48"/>
-    <w:lsdException w:name="List Table 4 Accent 3" w:uiPriority="49"/>
-    <w:lsdException w:name="List Table 5 Dark Accent 3" w:uiPriority="50"/>
-    <w:lsdException w:name="List Table 6 Colorful Accent 3" w:uiPriority="51"/>
-    <w:lsdException w:name="List Table 7 Colorful Accent 3" w:uiPriority="52"/>
-    <w:lsdException w:name="List Table 1 Light Accent 4" w:uiPriority="46"/>
-    <w:lsdException w:name="List Table 2 Accent 4" w:uiPriority="47"/>
-    <w:lsdException w:name="List Table 3 Accent 4" w:uiPriority="48"/>
-    <w:lsdException w:name="List Table 4 Accent 4" w:uiPriority="49"/>
-    <w:lsdException w:name="List Table 5 Dark Accent 4" w:uiPriority="50"/>
-    <w:lsdException w:name="List Table 6 Colorful Accent 4" w:uiPriority="51"/>
-    <w:lsdException w:name="List Table 7 Colorful Accent 4" w:uiPriority="52"/>
-    <w:lsdException w:name="List Table 1 Light Accent 5" w:uiPriority="46"/>
-    <w:lsdException w:name="List Table 2 Accent 5" w:uiPriority="47"/>
-    <w:lsdException w:name="List Table 3 Accent 5" w:uiPriority="48"/>
-    <w:lsdException w:name="List Table 4 Accent 5" w:uiPriority="49"/>
-    <w:lsdException w:name="List Table 5 Dark Accent 5" w:uiPriority="50"/>
-    <w:lsdException w:name="List Table 6 Colorful Accent 5" w:uiPriority="51"/>
-    <w:lsdException w:name="List Table 7 Colorful Accent 5" w:uiPriority="52"/>
-    <w:lsdException w:name="List Table 1 Light Accent 6" w:uiPriority="46"/>
-    <w:lsdException w:name="List Table 2 Accent 6" w:uiPriority="47"/>
-    <w:lsdException w:name="List Table 3 Accent 6" w:uiPriority="48"/>
-    <w:lsdException w:name="List Table 4 Accent 6" w:uiPriority="49"/>
-    <w:lsdException w:name="List Table 5 Dark Accent 6" w:uiPriority="50"/>
-    <w:lsdException w:name="List Table 6 Colorful Accent 6" w:uiPriority="51"/>
-    <w:lsdException w:name="List Table 7 Colorful Accent 6" w:uiPriority="52"/>
+  <w:latentStyles w:defLockedState="0" w:defUIPriority="99" w:defSemiHidden="1" w:defUnhideWhenUsed="1" w:defQFormat="0" w:count="267">
+    <w:lsdException w:name="Normal" w:semiHidden="0" w:uiPriority="0" w:unhideWhenUsed="0" w:qFormat="1"/>
+    <w:lsdException w:name="heading 1" w:semiHidden="0" w:uiPriority="9" w:unhideWhenUsed="0" w:qFormat="1"/>
+    <w:lsdException w:name="heading 2" w:uiPriority="9" w:qFormat="1"/>
+    <w:lsdException w:name="heading 3" w:uiPriority="9" w:qFormat="1"/>
+    <w:lsdException w:name="heading 4" w:uiPriority="9" w:qFormat="1"/>
+    <w:lsdException w:name="heading 5" w:uiPriority="9" w:qFormat="1"/>
+    <w:lsdException w:name="heading 6" w:uiPriority="9" w:qFormat="1"/>
+    <w:lsdException w:name="heading 7" w:uiPriority="9" w:qFormat="1"/>
+    <w:lsdException w:name="heading 8" w:uiPriority="9" w:qFormat="1"/>
+    <w:lsdException w:name="heading 9" w:uiPriority="9" w:qFormat="1"/>
+    <w:lsdException w:name="toc 1" w:uiPriority="39"/>
+    <w:lsdException w:name="toc 2" w:uiPriority="39"/>
+    <w:lsdException w:name="toc 3" w:uiPriority="39"/>
+    <w:lsdException w:name="toc 4" w:uiPriority="39"/>
+    <w:lsdException w:name="toc 5" w:uiPriority="39"/>
+    <w:lsdException w:name="toc 6" w:uiPriority="39"/>
+    <w:lsdException w:name="toc 7" w:uiPriority="39"/>
+    <w:lsdException w:name="toc 8" w:uiPriority="39"/>
+    <w:lsdException w:name="toc 9" w:uiPriority="39"/>
+    <w:lsdException w:name="caption" w:uiPriority="35" w:qFormat="1"/>
+    <w:lsdException w:name="Title" w:semiHidden="0" w:uiPriority="10" w:unhideWhenUsed="0" w:qFormat="1"/>
+    <w:lsdException w:name="Default Paragraph Font" w:uiPriority="1"/>
+    <w:lsdException w:name="Subtitle" w:semiHidden="0" w:uiPriority="11" w:unhideWhenUsed="0" w:qFormat="1"/>
+    <w:lsdException w:name="Strong" w:semiHidden="0" w:uiPriority="22" w:unhideWhenUsed="0" w:qFormat="1"/>
+    <w:lsdException w:name="Emphasis" w:semiHidden="0" w:uiPriority="20" w:unhideWhenUsed="0" w:qFormat="1"/>
+    <w:lsdException w:name="Table Grid" w:semiHidden="0" w:uiPriority="59" w:unhideWhenUsed="0"/>
+    <w:lsdException w:name="Placeholder Text" w:unhideWhenUsed="0"/>
+    <w:lsdException w:name="No Spacing" w:semiHidden="0" w:uiPriority="1" w:unhideWhenUsed="0" w:qFormat="1"/>
+    <w:lsdException w:name="Light Shading" w:semiHidden="0" w:uiPriority="60" w:unhideWhenUsed="0"/>
+    <w:lsdException w:name="Light List" w:semiHidden="0" w:uiPriority="61" w:unhideWhenUsed="0"/>
+    <w:lsdException w:name="Light Grid" w:semiHidden="0" w:uiPriority="62" w:unhideWhenUsed="0"/>
+    <w:lsdException w:name="Medium Shading 1" w:semiHidden="0" w:uiPriority="63" w:unhideWhenUsed="0"/>
+    <w:lsdException w:name="Medium Shading 2" w:semiHidden="0" w:uiPriority="64" w:unhideWhenUsed="0"/>
+    <w:lsdException w:name="Medium List 1" w:semiHidden="0" w:uiPriority="65" w:unhideWhenUsed="0"/>
+    <w:lsdException w:name="Medium List 2" w:semiHidden="0" w:uiPriority="66" w:unhideWhenUsed="0"/>
+    <w:lsdException w:name="Medium Grid 1" w:semiHidden="0" w:uiPriority="67" w:unhideWhenUsed="0"/>
+    <w:lsdException w:name="Medium Grid 2" w:semiHidden="0" w:uiPriority="68" w:unhideWhenUsed="0"/>
+    <w:lsdException w:name="Medium Grid 3" w:semiHidden="0" w:uiPriority="69" w:unhideWhenUsed="0"/>
+    <w:lsdException w:name="Dark List" w:semiHidden="0" w:uiPriority="70" w:unhideWhenUsed="0"/>
+    <w:lsdException w:name="Colorful Shading" w:semiHidden="0" w:uiPriority="71" w:unhideWhenUsed="0"/>
+    <w:lsdException w:name="Colorful List" w:semiHidden="0" w:uiPriority="72" w:unhideWhenUsed="0"/>
+    <w:lsdException w:name="Colorful Grid" w:semiHidden="0" w:uiPriority="73" w:unhideWhenUsed="0"/>
+    <w:lsdException w:name="Light Shading Accent 1" w:semiHidden="0" w:uiPriority="60" w:unhideWhenUsed="0"/>
+    <w:lsdException w:name="Light List Accent 1" w:semiHidden="0" w:uiPriority="61" w:unhideWhenUsed="0"/>
+    <w:lsdException w:name="Light Grid Accent 1" w:semiHidden="0" w:uiPriority="62" w:unhideWhenUsed="0"/>
+    <w:lsdException w:name="Medium Shading 1 Accent 1" w:semiHidden="0" w:uiPriority="63" w:unhideWhenUsed="0"/>
+    <w:lsdException w:name="Medium Shading 2 Accent 1" w:semiHidden="0" w:uiPriority="64" w:unhideWhenUsed="0"/>
+    <w:lsdException w:name="Medium List 1 Accent 1" w:semiHidden="0" w:uiPriority="65" w:unhideWhenUsed="0"/>
+    <w:lsdException w:name="Revision" w:unhideWhenUsed="0"/>
+    <w:lsdException w:name="List Paragraph" w:semiHidden="0" w:uiPriority="34" w:unhideWhenUsed="0" w:qFormat="1"/>
+    <w:lsdException w:name="Quote" w:semiHidden="0" w:uiPriority="29" w:unhideWhenUsed="0" w:qFormat="1"/>
+    <w:lsdException w:name="Intense Quote" w:semiHidden="0" w:uiPriority="30" w:unhideWhenUsed="0" w:qFormat="1"/>
+    <w:lsdException w:name="Medium List 2 Accent 1" w:semiHidden="0" w:uiPriority="66" w:unhideWhenUsed="0"/>
+    <w:lsdException w:name="Medium Grid 1 Accent 1" w:semiHidden="0" w:uiPriority="67" w:unhideWhenUsed="0"/>
+    <w:lsdException w:name="Medium Grid 2 Accent 1" w:semiHidden="0" w:uiPriority="68" w:unhideWhenUsed="0"/>
+    <w:lsdException w:name="Medium Grid 3 Accent 1" w:semiHidden="0" w:uiPriority="69" w:unhideWhenUsed="0"/>
+    <w:lsdException w:name="Dark List Accent 1" w:semiHidden="0" w:uiPriority="70" w:unhideWhenUsed="0"/>
+    <w:lsdException w:name="Colorful Shading Accent 1" w:semiHidden="0" w:uiPriority="71" w:unhideWhenUsed="0"/>
+    <w:lsdException w:name="Colorful List Accent 1" w:semiHidden="0" w:uiPriority="72" w:unhideWhenUsed="0"/>
+    <w:lsdException w:name="Colorful Grid Accent 1" w:semiHidden="0" w:uiPriority="73" w:unhideWhenUsed="0"/>
+    <w:lsdException w:name="Light Shading Accent 2" w:semiHidden="0" w:uiPriority="60" w:unhideWhenUsed="0"/>
+    <w:lsdException w:name="Light List Accent 2" w:semiHidden="0" w:uiPriority="61" w:unhideWhenUsed="0"/>
+    <w:lsdException w:name="Light Grid Accent 2" w:semiHidden="0" w:uiPriority="62" w:unhideWhenUsed="0"/>
+    <w:lsdException w:name="Medium Shading 1 Accent 2" w:semiHidden="0" w:uiPriority="63" w:unhideWhenUsed="0"/>
+    <w:lsdException w:name="Medium Shading 2 Accent 2" w:semiHidden="0" w:uiPriority="64" w:unhideWhenUsed="0"/>
+    <w:lsdException w:name="Medium List 1 Accent 2" w:semiHidden="0" w:uiPriority="65" w:unhideWhenUsed="0"/>
+    <w:lsdException w:name="Medium List 2 Accent 2" w:semiHidden="0" w:uiPriority="66" w:unhideWhenUsed="0"/>
+    <w:lsdException w:name="Medium Grid 1 Accent 2" w:semiHidden="0" w:uiPriority="67" w:unhideWhenUsed="0"/>
+    <w:lsdException w:name="Medium Grid 2 Accent 2" w:semiHidden="0" w:uiPriority="68" w:unhideWhenUsed="0"/>
+    <w:lsdException w:name="Medium Grid 3 Accent 2" w:semiHidden="0" w:uiPriority="69" w:unhideWhenUsed="0"/>
+    <w:lsdException w:name="Dark List Accent 2" w:semiHidden="0" w:uiPriority="70" w:unhideWhenUsed="0"/>
+    <w:lsdException w:name="Colorful Shading Accent 2" w:semiHidden="0" w:uiPriority="71" w:unhideWhenUsed="0"/>
+    <w:lsdException w:name="Colorful List Accent 2" w:semiHidden="0" w:uiPriority="72" w:unhideWhenUsed="0"/>
+    <w:lsdException w:name="Colorful Grid Accent 2" w:semiHidden="0" w:uiPriority="73" w:unhideWhenUsed="0"/>
+    <w:lsdException w:name="Light Shading Accent 3" w:semiHidden="0" w:uiPriority="60" w:unhideWhenUsed="0"/>
+    <w:lsdException w:name="Light List Accent 3" w:semiHidden="0" w:uiPriority="61" w:unhideWhenUsed="0"/>
+    <w:lsdException w:name="Light Grid Accent 3" w:semiHidden="0" w:uiPriority="62" w:unhideWhenUsed="0"/>
+    <w:lsdException w:name="Medium Shading 1 Accent 3" w:semiHidden="0" w:uiPriority="63" w:unhideWhenUsed="0"/>
+    <w:lsdException w:name="Medium Shading 2 Accent 3" w:semiHidden="0" w:uiPriority="64" w:unhideWhenUsed="0"/>
+    <w:lsdException w:name="Medium List 1 Accent 3" w:semiHidden="0" w:uiPriority="65" w:unhideWhenUsed="0"/>
+    <w:lsdException w:name="Medium List 2 Accent 3" w:semiHidden="0" w:uiPriority="66" w:unhideWhenUsed="0"/>
+    <w:lsdException w:name="Medium Grid 1 Accent 3" w:semiHidden="0" w:uiPriority="67" w:unhideWhenUsed="0"/>
+    <w:lsdException w:name="Medium Grid 2 Accent 3" w:semiHidden="0" w:uiPriority="68" w:unhideWhenUsed="0"/>
+    <w:lsdException w:name="Medium Grid 3 Accent 3" w:semiHidden="0" w:uiPriority="69" w:unhideWhenUsed="0"/>
+    <w:lsdException w:name="Dark List Accent 3" w:semiHidden="0" w:uiPriority="70" w:unhideWhenUsed="0"/>
+    <w:lsdException w:name="Colorful Shading Accent 3" w:semiHidden="0" w:uiPriority="71" w:unhideWhenUsed="0"/>
+    <w:lsdException w:name="Colorful List Accent 3" w:semiHidden="0" w:uiPriority="72" w:unhideWhenUsed="0"/>
+    <w:lsdException w:name="Colorful Grid Accent 3" w:semiHidden="0" w:uiPriority="73" w:unhideWhenUsed="0"/>
+    <w:lsdException w:name="Light Shading Accent 4" w:semiHidden="0" w:uiPriority="60" w:unhideWhenUsed="0"/>
+    <w:lsdException w:name="Light List Accent 4" w:semiHidden="0" w:uiPriority="61" w:unhideWhenUsed="0"/>
+    <w:lsdException w:name="Light Grid Accent 4" w:semiHidden="0" w:uiPriority="62" w:unhideWhenUsed="0"/>
+    <w:lsdException w:name="Medium Shading 1 Accent 4" w:semiHidden="0" w:uiPriority="63" w:unhideWhenUsed="0"/>
+    <w:lsdException w:name="Medium Shading 2 Accent 4" w:semiHidden="0" w:uiPriority="64" w:unhideWhenUsed="0"/>
+    <w:lsdException w:name="Medium List 1 Accent 4" w:semiHidden="0" w:uiPriority="65" w:unhideWhenUsed="0"/>
+    <w:lsdException w:name="Medium List 2 Accent 4" w:semiHidden="0" w:uiPriority="66" w:unhideWhenUsed="0"/>
+    <w:lsdException w:name="Medium Grid 1 Accent 4" w:semiHidden="0" w:uiPriority="67" w:unhideWhenUsed="0"/>
+    <w:lsdException w:name="Medium Grid 2 Accent 4" w:semiHidden="0" w:uiPriority="68" w:unhideWhenUsed="0"/>
+    <w:lsdException w:name="Medium Grid 3 Accent 4" w:semiHidden="0" w:uiPriority="69" w:unhideWhenUsed="0"/>
+    <w:lsdException w:name="Dark List Accent 4" w:semiHidden="0" w:uiPriority="70" w:unhideWhenUsed="0"/>
+    <w:lsdException w:name="Colorful Shading Accent 4" w:semiHidden="0" w:uiPriority="71" w:unhideWhenUsed="0"/>
+    <w:lsdException w:name="Colorful List Accent 4" w:semiHidden="0" w:uiPriority="72" w:unhideWhenUsed="0"/>
+    <w:lsdException w:name="Colorful Grid Accent 4" w:semiHidden="0" w:uiPriority="73" w:unhideWhenUsed="0"/>
+    <w:lsdException w:name="Light Shading Accent 5" w:semiHidden="0" w:uiPriority="60" w:unhideWhenUsed="0"/>
+    <w:lsdException w:name="Light List Accent 5" w:semiHidden="0" w:uiPriority="61" w:unhideWhenUsed="0"/>
+    <w:lsdException w:name="Light Grid Accent 5" w:semiHidden="0" w:uiPriority="62" w:unhideWhenUsed="0"/>
+    <w:lsdException w:name="Medium Shading 1 Accent 5" w:semiHidden="0" w:uiPriority="63" w:unhideWhenUsed="0"/>
+    <w:lsdException w:name="Medium Shading 2 Accent 5" w:semiHidden="0" w:uiPriority="64" w:unhideWhenUsed="0"/>
+    <w:lsdException w:name="Medium List 1 Accent 5" w:semiHidden="0" w:uiPriority="65" w:unhideWhenUsed="0"/>
+    <w:lsdException w:name="Medium List 2 Accent 5" w:semiHidden="0" w:uiPriority="66" w:unhideWhenUsed="0"/>
+    <w:lsdException w:name="Medium Grid 1 Accent 5" w:semiHidden="0" w:uiPriority="67" w:unhideWhenUsed="0"/>
+    <w:lsdException w:name="Medium Grid 2 Accent 5" w:semiHidden="0" w:uiPriority="68" w:unhideWhenUsed="0"/>
+    <w:lsdException w:name="Medium Grid 3 Accent 5" w:semiHidden="0" w:uiPriority="69" w:unhideWhenUsed="0"/>
+    <w:lsdException w:name="Dark List Accent 5" w:semiHidden="0" w:uiPriority="70" w:unhideWhenUsed="0"/>
+    <w:lsdException w:name="Colorful Shading Accent 5" w:semiHidden="0" w:uiPriority="71" w:unhideWhenUsed="0"/>
+    <w:lsdException w:name="Colorful List Accent 5" w:semiHidden="0" w:uiPriority="72" w:unhideWhenUsed="0"/>
+    <w:lsdException w:name="Colorful Grid Accent 5" w:semiHidden="0" w:uiPriority="73" w:unhideWhenUsed="0"/>
+    <w:lsdException w:name="Light Shading Accent 6" w:semiHidden="0" w:uiPriority="60" w:unhideWhenUsed="0"/>
+    <w:lsdException w:name="Light List Accent 6" w:semiHidden="0" w:uiPriority="61" w:unhideWhenUsed="0"/>
+    <w:lsdException w:name="Light Grid Accent 6" w:semiHidden="0" w:uiPriority="62" w:unhideWhenUsed="0"/>
+    <w:lsdException w:name="Medium Shading 1 Accent 6" w:semiHidden="0" w:uiPriority="63" w:unhideWhenUsed="0"/>
+    <w:lsdException w:name="Medium Shading 2 Accent 6" w:semiHidden="0" w:uiPriority="64" w:unhideWhenUsed="0"/>
+    <w:lsdException w:name="Medium List 1 Accent 6" w:semiHidden="0" w:uiPriority="65" w:unhideWhenUsed="0"/>
+    <w:lsdException w:name="Medium List 2 Accent 6" w:semiHidden="0" w:uiPriority="66" w:unhideWhenUsed="0"/>
+    <w:lsdException w:name="Medium Grid 1 Accent 6" w:semiHidden="0" w:uiPriority="67" w:unhideWhenUsed="0"/>
+    <w:lsdException w:name="Medium Grid 2 Accent 6" w:semiHidden="0" w:uiPriority="68" w:unhideWhenUsed="0"/>
+    <w:lsdException w:name="Medium Grid 3 Accent 6" w:semiHidden="0" w:uiPriority="69" w:unhideWhenUsed="0"/>
+    <w:lsdException w:name="Dark List Accent 6" w:semiHidden="0" w:uiPriority="70" w:unhideWhenUsed="0"/>
+    <w:lsdException w:name="Colorful Shading Accent 6" w:semiHidden="0" w:uiPriority="71" w:unhideWhenUsed="0"/>
+    <w:lsdException w:name="Colorful List Accent 6" w:semiHidden="0" w:uiPriority="72" w:unhideWhenUsed="0"/>
+    <w:lsdException w:name="Colorful Grid Accent 6" w:semiHidden="0" w:uiPriority="73" w:unhideWhenUsed="0"/>
+    <w:lsdException w:name="Subtle Emphasis" w:semiHidden="0" w:uiPriority="19" w:unhideWhenUsed="0" w:qFormat="1"/>
+    <w:lsdException w:name="Intense Emphasis" w:semiHidden="0" w:uiPriority="21" w:unhideWhenUsed="0" w:qFormat="1"/>
+    <w:lsdException w:name="Subtle Reference" w:semiHidden="0" w:uiPriority="31" w:unhideWhenUsed="0" w:qFormat="1"/>
+    <w:lsdException w:name="Intense Reference" w:semiHidden="0" w:uiPriority="32" w:unhideWhenUsed="0" w:qFormat="1"/>
+    <w:lsdException w:name="Book Title" w:semiHidden="0" w:uiPriority="33" w:unhideWhenUsed="0" w:qFormat="1"/>
+    <w:lsdException w:name="Bibliography" w:uiPriority="37"/>
+    <w:lsdException w:name="TOC Heading" w:uiPriority="39" w:qFormat="1"/>
   </w:latentStyles>
   <w:style w:type="paragraph" w:default="1" w:styleId="Normal">
     <w:name w:val="Normal"/>
@@ -7817,7 +7572,6 @@
     <w:uiPriority w:val="59"/>
     <w:rsid w:val="00006583"/>
     <w:tblPr>
-      <w:tblInd w:w="0" w:type="dxa"/>
       <w:tblBorders>
         <w:top w:val="single" w:sz="4" w:space="0" w:color="000000"/>
         <w:left w:val="single" w:sz="4" w:space="0" w:color="000000"/>
@@ -7826,12 +7580,345 @@
         <w:insideH w:val="single" w:sz="4" w:space="0" w:color="000000"/>
         <w:insideV w:val="single" w:sz="4" w:space="0" w:color="000000"/>
       </w:tblBorders>
+    </w:tblPr>
+  </w:style>
+  <w:style w:type="paragraph" w:styleId="Prrafodelista">
+    <w:name w:val="List Paragraph"/>
+    <w:basedOn w:val="Normal"/>
+    <w:uiPriority w:val="34"/>
+    <w:qFormat/>
+    <w:rsid w:val="00755E12"/>
+    <w:pPr>
+      <w:ind w:left="720"/>
+      <w:contextualSpacing/>
+    </w:pPr>
+  </w:style>
+  <w:style w:type="paragraph" w:styleId="NormalWeb">
+    <w:name w:val="Normal (Web)"/>
+    <w:basedOn w:val="Normal"/>
+    <w:uiPriority w:val="99"/>
+    <w:unhideWhenUsed/>
+    <w:rsid w:val="0077600A"/>
+    <w:pPr>
+      <w:spacing w:before="100" w:beforeAutospacing="1" w:after="100" w:afterAutospacing="1" w:line="240" w:lineRule="auto"/>
+    </w:pPr>
+    <w:rPr>
+      <w:rFonts w:ascii="Times New Roman" w:eastAsia="Times New Roman" w:hAnsi="Times New Roman"/>
+      <w:sz w:val="24"/>
+      <w:szCs w:val="24"/>
+      <w:lang w:val="es-ES" w:eastAsia="es-ES"/>
+    </w:rPr>
+  </w:style>
+  <w:style w:type="paragraph" w:customStyle="1" w:styleId="ecxmsonormal">
+    <w:name w:val="ecxmsonormal"/>
+    <w:basedOn w:val="Normal"/>
+    <w:rsid w:val="00FD3ABA"/>
+    <w:pPr>
+      <w:spacing w:before="100" w:beforeAutospacing="1" w:after="100" w:afterAutospacing="1" w:line="240" w:lineRule="auto"/>
+    </w:pPr>
+    <w:rPr>
+      <w:rFonts w:ascii="Times New Roman" w:eastAsia="Times New Roman" w:hAnsi="Times New Roman"/>
+      <w:sz w:val="24"/>
+      <w:szCs w:val="24"/>
+      <w:lang w:val="es-ES" w:eastAsia="es-ES"/>
+    </w:rPr>
+  </w:style>
+  <w:style w:type="character" w:customStyle="1" w:styleId="5yl5">
+    <w:name w:val="_5yl5"/>
+    <w:basedOn w:val="Fuentedeprrafopredeter"/>
+    <w:rsid w:val="00D23486"/>
+  </w:style>
+</w:styles>
+</file>
+
+<file path=word/stylesWithEffects.xml><?xml version="1.0" encoding="utf-8"?>
+<w:styles xmlns:wpc="http://schemas.microsoft.com/office/word/2010/wordprocessingCanvas" xmlns:mc="http://schemas.openxmlformats.org/markup-compatibility/2006" xmlns:o="urn:schemas-microsoft-com:office:office" xmlns:r="http://schemas.openxmlformats.org/officeDocument/2006/relationships" xmlns:m="http://schemas.openxmlformats.org/officeDocument/2006/math" xmlns:v="urn:schemas-microsoft-com:vml" xmlns:wp14="http://schemas.microsoft.com/office/word/2010/wordprocessingDrawing" xmlns:wp="http://schemas.openxmlformats.org/drawingml/2006/wordprocessingDrawing" xmlns:w10="urn:schemas-microsoft-com:office:word" xmlns:w="http://schemas.openxmlformats.org/wordprocessingml/2006/main" xmlns:w14="http://schemas.microsoft.com/office/word/2010/wordml" xmlns:wpg="http://schemas.microsoft.com/office/word/2010/wordprocessingGroup" xmlns:wpi="http://schemas.microsoft.com/office/word/2010/wordprocessingInk" xmlns:wne="http://schemas.microsoft.com/office/word/2006/wordml" xmlns:wps="http://schemas.microsoft.com/office/word/2010/wordprocessingShape" mc:Ignorable="w14 wp14">
+  <w:docDefaults>
+    <w:rPrDefault>
+      <w:rPr>
+        <w:rFonts w:ascii="Calibri" w:eastAsia="Calibri" w:hAnsi="Calibri" w:cs="Times New Roman"/>
+        <w:lang w:val="es-CO" w:eastAsia="es-CO" w:bidi="ar-SA"/>
+      </w:rPr>
+    </w:rPrDefault>
+    <w:pPrDefault/>
+  </w:docDefaults>
+  <w:latentStyles w:defLockedState="0" w:defUIPriority="99" w:defSemiHidden="1" w:defUnhideWhenUsed="1" w:defQFormat="0" w:count="267">
+    <w:lsdException w:name="Normal" w:semiHidden="0" w:uiPriority="0" w:unhideWhenUsed="0" w:qFormat="1"/>
+    <w:lsdException w:name="heading 1" w:semiHidden="0" w:uiPriority="9" w:unhideWhenUsed="0" w:qFormat="1"/>
+    <w:lsdException w:name="heading 2" w:uiPriority="9" w:qFormat="1"/>
+    <w:lsdException w:name="heading 3" w:uiPriority="9" w:qFormat="1"/>
+    <w:lsdException w:name="heading 4" w:uiPriority="9" w:qFormat="1"/>
+    <w:lsdException w:name="heading 5" w:uiPriority="9" w:qFormat="1"/>
+    <w:lsdException w:name="heading 6" w:uiPriority="9" w:qFormat="1"/>
+    <w:lsdException w:name="heading 7" w:uiPriority="9" w:qFormat="1"/>
+    <w:lsdException w:name="heading 8" w:uiPriority="9" w:qFormat="1"/>
+    <w:lsdException w:name="heading 9" w:uiPriority="9" w:qFormat="1"/>
+    <w:lsdException w:name="toc 1" w:uiPriority="39"/>
+    <w:lsdException w:name="toc 2" w:uiPriority="39"/>
+    <w:lsdException w:name="toc 3" w:uiPriority="39"/>
+    <w:lsdException w:name="toc 4" w:uiPriority="39"/>
+    <w:lsdException w:name="toc 5" w:uiPriority="39"/>
+    <w:lsdException w:name="toc 6" w:uiPriority="39"/>
+    <w:lsdException w:name="toc 7" w:uiPriority="39"/>
+    <w:lsdException w:name="toc 8" w:uiPriority="39"/>
+    <w:lsdException w:name="toc 9" w:uiPriority="39"/>
+    <w:lsdException w:name="caption" w:uiPriority="35" w:qFormat="1"/>
+    <w:lsdException w:name="Title" w:semiHidden="0" w:uiPriority="10" w:unhideWhenUsed="0" w:qFormat="1"/>
+    <w:lsdException w:name="Default Paragraph Font" w:uiPriority="1"/>
+    <w:lsdException w:name="Subtitle" w:semiHidden="0" w:uiPriority="11" w:unhideWhenUsed="0" w:qFormat="1"/>
+    <w:lsdException w:name="Strong" w:semiHidden="0" w:uiPriority="22" w:unhideWhenUsed="0" w:qFormat="1"/>
+    <w:lsdException w:name="Emphasis" w:semiHidden="0" w:uiPriority="20" w:unhideWhenUsed="0" w:qFormat="1"/>
+    <w:lsdException w:name="Table Grid" w:semiHidden="0" w:uiPriority="59" w:unhideWhenUsed="0"/>
+    <w:lsdException w:name="Placeholder Text" w:unhideWhenUsed="0"/>
+    <w:lsdException w:name="No Spacing" w:semiHidden="0" w:uiPriority="1" w:unhideWhenUsed="0" w:qFormat="1"/>
+    <w:lsdException w:name="Light Shading" w:semiHidden="0" w:uiPriority="60" w:unhideWhenUsed="0"/>
+    <w:lsdException w:name="Light List" w:semiHidden="0" w:uiPriority="61" w:unhideWhenUsed="0"/>
+    <w:lsdException w:name="Light Grid" w:semiHidden="0" w:uiPriority="62" w:unhideWhenUsed="0"/>
+    <w:lsdException w:name="Medium Shading 1" w:semiHidden="0" w:uiPriority="63" w:unhideWhenUsed="0"/>
+    <w:lsdException w:name="Medium Shading 2" w:semiHidden="0" w:uiPriority="64" w:unhideWhenUsed="0"/>
+    <w:lsdException w:name="Medium List 1" w:semiHidden="0" w:uiPriority="65" w:unhideWhenUsed="0"/>
+    <w:lsdException w:name="Medium List 2" w:semiHidden="0" w:uiPriority="66" w:unhideWhenUsed="0"/>
+    <w:lsdException w:name="Medium Grid 1" w:semiHidden="0" w:uiPriority="67" w:unhideWhenUsed="0"/>
+    <w:lsdException w:name="Medium Grid 2" w:semiHidden="0" w:uiPriority="68" w:unhideWhenUsed="0"/>
+    <w:lsdException w:name="Medium Grid 3" w:semiHidden="0" w:uiPriority="69" w:unhideWhenUsed="0"/>
+    <w:lsdException w:name="Dark List" w:semiHidden="0" w:uiPriority="70" w:unhideWhenUsed="0"/>
+    <w:lsdException w:name="Colorful Shading" w:semiHidden="0" w:uiPriority="71" w:unhideWhenUsed="0"/>
+    <w:lsdException w:name="Colorful List" w:semiHidden="0" w:uiPriority="72" w:unhideWhenUsed="0"/>
+    <w:lsdException w:name="Colorful Grid" w:semiHidden="0" w:uiPriority="73" w:unhideWhenUsed="0"/>
+    <w:lsdException w:name="Light Shading Accent 1" w:semiHidden="0" w:uiPriority="60" w:unhideWhenUsed="0"/>
+    <w:lsdException w:name="Light List Accent 1" w:semiHidden="0" w:uiPriority="61" w:unhideWhenUsed="0"/>
+    <w:lsdException w:name="Light Grid Accent 1" w:semiHidden="0" w:uiPriority="62" w:unhideWhenUsed="0"/>
+    <w:lsdException w:name="Medium Shading 1 Accent 1" w:semiHidden="0" w:uiPriority="63" w:unhideWhenUsed="0"/>
+    <w:lsdException w:name="Medium Shading 2 Accent 1" w:semiHidden="0" w:uiPriority="64" w:unhideWhenUsed="0"/>
+    <w:lsdException w:name="Medium List 1 Accent 1" w:semiHidden="0" w:uiPriority="65" w:unhideWhenUsed="0"/>
+    <w:lsdException w:name="Revision" w:unhideWhenUsed="0"/>
+    <w:lsdException w:name="List Paragraph" w:semiHidden="0" w:uiPriority="34" w:unhideWhenUsed="0" w:qFormat="1"/>
+    <w:lsdException w:name="Quote" w:semiHidden="0" w:uiPriority="29" w:unhideWhenUsed="0" w:qFormat="1"/>
+    <w:lsdException w:name="Intense Quote" w:semiHidden="0" w:uiPriority="30" w:unhideWhenUsed="0" w:qFormat="1"/>
+    <w:lsdException w:name="Medium List 2 Accent 1" w:semiHidden="0" w:uiPriority="66" w:unhideWhenUsed="0"/>
+    <w:lsdException w:name="Medium Grid 1 Accent 1" w:semiHidden="0" w:uiPriority="67" w:unhideWhenUsed="0"/>
+    <w:lsdException w:name="Medium Grid 2 Accent 1" w:semiHidden="0" w:uiPriority="68" w:unhideWhenUsed="0"/>
+    <w:lsdException w:name="Medium Grid 3 Accent 1" w:semiHidden="0" w:uiPriority="69" w:unhideWhenUsed="0"/>
+    <w:lsdException w:name="Dark List Accent 1" w:semiHidden="0" w:uiPriority="70" w:unhideWhenUsed="0"/>
+    <w:lsdException w:name="Colorful Shading Accent 1" w:semiHidden="0" w:uiPriority="71" w:unhideWhenUsed="0"/>
+    <w:lsdException w:name="Colorful List Accent 1" w:semiHidden="0" w:uiPriority="72" w:unhideWhenUsed="0"/>
+    <w:lsdException w:name="Colorful Grid Accent 1" w:semiHidden="0" w:uiPriority="73" w:unhideWhenUsed="0"/>
+    <w:lsdException w:name="Light Shading Accent 2" w:semiHidden="0" w:uiPriority="60" w:unhideWhenUsed="0"/>
+    <w:lsdException w:name="Light List Accent 2" w:semiHidden="0" w:uiPriority="61" w:unhideWhenUsed="0"/>
+    <w:lsdException w:name="Light Grid Accent 2" w:semiHidden="0" w:uiPriority="62" w:unhideWhenUsed="0"/>
+    <w:lsdException w:name="Medium Shading 1 Accent 2" w:semiHidden="0" w:uiPriority="63" w:unhideWhenUsed="0"/>
+    <w:lsdException w:name="Medium Shading 2 Accent 2" w:semiHidden="0" w:uiPriority="64" w:unhideWhenUsed="0"/>
+    <w:lsdException w:name="Medium List 1 Accent 2" w:semiHidden="0" w:uiPriority="65" w:unhideWhenUsed="0"/>
+    <w:lsdException w:name="Medium List 2 Accent 2" w:semiHidden="0" w:uiPriority="66" w:unhideWhenUsed="0"/>
+    <w:lsdException w:name="Medium Grid 1 Accent 2" w:semiHidden="0" w:uiPriority="67" w:unhideWhenUsed="0"/>
+    <w:lsdException w:name="Medium Grid 2 Accent 2" w:semiHidden="0" w:uiPriority="68" w:unhideWhenUsed="0"/>
+    <w:lsdException w:name="Medium Grid 3 Accent 2" w:semiHidden="0" w:uiPriority="69" w:unhideWhenUsed="0"/>
+    <w:lsdException w:name="Dark List Accent 2" w:semiHidden="0" w:uiPriority="70" w:unhideWhenUsed="0"/>
+    <w:lsdException w:name="Colorful Shading Accent 2" w:semiHidden="0" w:uiPriority="71" w:unhideWhenUsed="0"/>
+    <w:lsdException w:name="Colorful List Accent 2" w:semiHidden="0" w:uiPriority="72" w:unhideWhenUsed="0"/>
+    <w:lsdException w:name="Colorful Grid Accent 2" w:semiHidden="0" w:uiPriority="73" w:unhideWhenUsed="0"/>
+    <w:lsdException w:name="Light Shading Accent 3" w:semiHidden="0" w:uiPriority="60" w:unhideWhenUsed="0"/>
+    <w:lsdException w:name="Light List Accent 3" w:semiHidden="0" w:uiPriority="61" w:unhideWhenUsed="0"/>
+    <w:lsdException w:name="Light Grid Accent 3" w:semiHidden="0" w:uiPriority="62" w:unhideWhenUsed="0"/>
+    <w:lsdException w:name="Medium Shading 1 Accent 3" w:semiHidden="0" w:uiPriority="63" w:unhideWhenUsed="0"/>
+    <w:lsdException w:name="Medium Shading 2 Accent 3" w:semiHidden="0" w:uiPriority="64" w:unhideWhenUsed="0"/>
+    <w:lsdException w:name="Medium List 1 Accent 3" w:semiHidden="0" w:uiPriority="65" w:unhideWhenUsed="0"/>
+    <w:lsdException w:name="Medium List 2 Accent 3" w:semiHidden="0" w:uiPriority="66" w:unhideWhenUsed="0"/>
+    <w:lsdException w:name="Medium Grid 1 Accent 3" w:semiHidden="0" w:uiPriority="67" w:unhideWhenUsed="0"/>
+    <w:lsdException w:name="Medium Grid 2 Accent 3" w:semiHidden="0" w:uiPriority="68" w:unhideWhenUsed="0"/>
+    <w:lsdException w:name="Medium Grid 3 Accent 3" w:semiHidden="0" w:uiPriority="69" w:unhideWhenUsed="0"/>
+    <w:lsdException w:name="Dark List Accent 3" w:semiHidden="0" w:uiPriority="70" w:unhideWhenUsed="0"/>
+    <w:lsdException w:name="Colorful Shading Accent 3" w:semiHidden="0" w:uiPriority="71" w:unhideWhenUsed="0"/>
+    <w:lsdException w:name="Colorful List Accent 3" w:semiHidden="0" w:uiPriority="72" w:unhideWhenUsed="0"/>
+    <w:lsdException w:name="Colorful Grid Accent 3" w:semiHidden="0" w:uiPriority="73" w:unhideWhenUsed="0"/>
+    <w:lsdException w:name="Light Shading Accent 4" w:semiHidden="0" w:uiPriority="60" w:unhideWhenUsed="0"/>
+    <w:lsdException w:name="Light List Accent 4" w:semiHidden="0" w:uiPriority="61" w:unhideWhenUsed="0"/>
+    <w:lsdException w:name="Light Grid Accent 4" w:semiHidden="0" w:uiPriority="62" w:unhideWhenUsed="0"/>
+    <w:lsdException w:name="Medium Shading 1 Accent 4" w:semiHidden="0" w:uiPriority="63" w:unhideWhenUsed="0"/>
+    <w:lsdException w:name="Medium Shading 2 Accent 4" w:semiHidden="0" w:uiPriority="64" w:unhideWhenUsed="0"/>
+    <w:lsdException w:name="Medium List 1 Accent 4" w:semiHidden="0" w:uiPriority="65" w:unhideWhenUsed="0"/>
+    <w:lsdException w:name="Medium List 2 Accent 4" w:semiHidden="0" w:uiPriority="66" w:unhideWhenUsed="0"/>
+    <w:lsdException w:name="Medium Grid 1 Accent 4" w:semiHidden="0" w:uiPriority="67" w:unhideWhenUsed="0"/>
+    <w:lsdException w:name="Medium Grid 2 Accent 4" w:semiHidden="0" w:uiPriority="68" w:unhideWhenUsed="0"/>
+    <w:lsdException w:name="Medium Grid 3 Accent 4" w:semiHidden="0" w:uiPriority="69" w:unhideWhenUsed="0"/>
+    <w:lsdException w:name="Dark List Accent 4" w:semiHidden="0" w:uiPriority="70" w:unhideWhenUsed="0"/>
+    <w:lsdException w:name="Colorful Shading Accent 4" w:semiHidden="0" w:uiPriority="71" w:unhideWhenUsed="0"/>
+    <w:lsdException w:name="Colorful List Accent 4" w:semiHidden="0" w:uiPriority="72" w:unhideWhenUsed="0"/>
+    <w:lsdException w:name="Colorful Grid Accent 4" w:semiHidden="0" w:uiPriority="73" w:unhideWhenUsed="0"/>
+    <w:lsdException w:name="Light Shading Accent 5" w:semiHidden="0" w:uiPriority="60" w:unhideWhenUsed="0"/>
+    <w:lsdException w:name="Light List Accent 5" w:semiHidden="0" w:uiPriority="61" w:unhideWhenUsed="0"/>
+    <w:lsdException w:name="Light Grid Accent 5" w:semiHidden="0" w:uiPriority="62" w:unhideWhenUsed="0"/>
+    <w:lsdException w:name="Medium Shading 1 Accent 5" w:semiHidden="0" w:uiPriority="63" w:unhideWhenUsed="0"/>
+    <w:lsdException w:name="Medium Shading 2 Accent 5" w:semiHidden="0" w:uiPriority="64" w:unhideWhenUsed="0"/>
+    <w:lsdException w:name="Medium List 1 Accent 5" w:semiHidden="0" w:uiPriority="65" w:unhideWhenUsed="0"/>
+    <w:lsdException w:name="Medium List 2 Accent 5" w:semiHidden="0" w:uiPriority="66" w:unhideWhenUsed="0"/>
+    <w:lsdException w:name="Medium Grid 1 Accent 5" w:semiHidden="0" w:uiPriority="67" w:unhideWhenUsed="0"/>
+    <w:lsdException w:name="Medium Grid 2 Accent 5" w:semiHidden="0" w:uiPriority="68" w:unhideWhenUsed="0"/>
+    <w:lsdException w:name="Medium Grid 3 Accent 5" w:semiHidden="0" w:uiPriority="69" w:unhideWhenUsed="0"/>
+    <w:lsdException w:name="Dark List Accent 5" w:semiHidden="0" w:uiPriority="70" w:unhideWhenUsed="0"/>
+    <w:lsdException w:name="Colorful Shading Accent 5" w:semiHidden="0" w:uiPriority="71" w:unhideWhenUsed="0"/>
+    <w:lsdException w:name="Colorful List Accent 5" w:semiHidden="0" w:uiPriority="72" w:unhideWhenUsed="0"/>
+    <w:lsdException w:name="Colorful Grid Accent 5" w:semiHidden="0" w:uiPriority="73" w:unhideWhenUsed="0"/>
+    <w:lsdException w:name="Light Shading Accent 6" w:semiHidden="0" w:uiPriority="60" w:unhideWhenUsed="0"/>
+    <w:lsdException w:name="Light List Accent 6" w:semiHidden="0" w:uiPriority="61" w:unhideWhenUsed="0"/>
+    <w:lsdException w:name="Light Grid Accent 6" w:semiHidden="0" w:uiPriority="62" w:unhideWhenUsed="0"/>
+    <w:lsdException w:name="Medium Shading 1 Accent 6" w:semiHidden="0" w:uiPriority="63" w:unhideWhenUsed="0"/>
+    <w:lsdException w:name="Medium Shading 2 Accent 6" w:semiHidden="0" w:uiPriority="64" w:unhideWhenUsed="0"/>
+    <w:lsdException w:name="Medium List 1 Accent 6" w:semiHidden="0" w:uiPriority="65" w:unhideWhenUsed="0"/>
+    <w:lsdException w:name="Medium List 2 Accent 6" w:semiHidden="0" w:uiPriority="66" w:unhideWhenUsed="0"/>
+    <w:lsdException w:name="Medium Grid 1 Accent 6" w:semiHidden="0" w:uiPriority="67" w:unhideWhenUsed="0"/>
+    <w:lsdException w:name="Medium Grid 2 Accent 6" w:semiHidden="0" w:uiPriority="68" w:unhideWhenUsed="0"/>
+    <w:lsdException w:name="Medium Grid 3 Accent 6" w:semiHidden="0" w:uiPriority="69" w:unhideWhenUsed="0"/>
+    <w:lsdException w:name="Dark List Accent 6" w:semiHidden="0" w:uiPriority="70" w:unhideWhenUsed="0"/>
+    <w:lsdException w:name="Colorful Shading Accent 6" w:semiHidden="0" w:uiPriority="71" w:unhideWhenUsed="0"/>
+    <w:lsdException w:name="Colorful List Accent 6" w:semiHidden="0" w:uiPriority="72" w:unhideWhenUsed="0"/>
+    <w:lsdException w:name="Colorful Grid Accent 6" w:semiHidden="0" w:uiPriority="73" w:unhideWhenUsed="0"/>
+    <w:lsdException w:name="Subtle Emphasis" w:semiHidden="0" w:uiPriority="19" w:unhideWhenUsed="0" w:qFormat="1"/>
+    <w:lsdException w:name="Intense Emphasis" w:semiHidden="0" w:uiPriority="21" w:unhideWhenUsed="0" w:qFormat="1"/>
+    <w:lsdException w:name="Subtle Reference" w:semiHidden="0" w:uiPriority="31" w:unhideWhenUsed="0" w:qFormat="1"/>
+    <w:lsdException w:name="Intense Reference" w:semiHidden="0" w:uiPriority="32" w:unhideWhenUsed="0" w:qFormat="1"/>
+    <w:lsdException w:name="Book Title" w:semiHidden="0" w:uiPriority="33" w:unhideWhenUsed="0" w:qFormat="1"/>
+    <w:lsdException w:name="Bibliography" w:uiPriority="37"/>
+    <w:lsdException w:name="TOC Heading" w:uiPriority="39" w:qFormat="1"/>
+  </w:latentStyles>
+  <w:style w:type="paragraph" w:default="1" w:styleId="Normal">
+    <w:name w:val="Normal"/>
+    <w:qFormat/>
+    <w:rsid w:val="00EC2DC1"/>
+    <w:pPr>
+      <w:spacing w:after="200" w:line="276" w:lineRule="auto"/>
+    </w:pPr>
+    <w:rPr>
+      <w:sz w:val="22"/>
+      <w:szCs w:val="22"/>
+      <w:lang w:val="en-US" w:eastAsia="en-US"/>
+    </w:rPr>
+  </w:style>
+  <w:style w:type="character" w:default="1" w:styleId="Fuentedeprrafopredeter">
+    <w:name w:val="Default Paragraph Font"/>
+    <w:uiPriority w:val="1"/>
+    <w:semiHidden/>
+    <w:unhideWhenUsed/>
+  </w:style>
+  <w:style w:type="table" w:default="1" w:styleId="Tablanormal">
+    <w:name w:val="Normal Table"/>
+    <w:uiPriority w:val="99"/>
+    <w:semiHidden/>
+    <w:unhideWhenUsed/>
+    <w:tblPr>
+      <w:tblInd w:w="0" w:type="dxa"/>
       <w:tblCellMar>
         <w:top w:w="0" w:type="dxa"/>
         <w:left w:w="108" w:type="dxa"/>
         <w:bottom w:w="0" w:type="dxa"/>
         <w:right w:w="108" w:type="dxa"/>
       </w:tblCellMar>
+    </w:tblPr>
+  </w:style>
+  <w:style w:type="numbering" w:default="1" w:styleId="Sinlista">
+    <w:name w:val="No List"/>
+    <w:uiPriority w:val="99"/>
+    <w:semiHidden/>
+    <w:unhideWhenUsed/>
+  </w:style>
+  <w:style w:type="paragraph" w:styleId="Sinespaciado">
+    <w:name w:val="No Spacing"/>
+    <w:uiPriority w:val="1"/>
+    <w:qFormat/>
+    <w:rsid w:val="0015021B"/>
+    <w:rPr>
+      <w:sz w:val="22"/>
+      <w:szCs w:val="22"/>
+      <w:lang w:val="en-US" w:eastAsia="en-US"/>
+    </w:rPr>
+  </w:style>
+  <w:style w:type="paragraph" w:styleId="Encabezado">
+    <w:name w:val="header"/>
+    <w:basedOn w:val="Normal"/>
+    <w:link w:val="EncabezadoCar"/>
+    <w:uiPriority w:val="99"/>
+    <w:unhideWhenUsed/>
+    <w:rsid w:val="0015021B"/>
+    <w:pPr>
+      <w:tabs>
+        <w:tab w:val="center" w:pos="4680"/>
+        <w:tab w:val="right" w:pos="9360"/>
+      </w:tabs>
+      <w:spacing w:after="0" w:line="240" w:lineRule="auto"/>
+    </w:pPr>
+  </w:style>
+  <w:style w:type="character" w:customStyle="1" w:styleId="EncabezadoCar">
+    <w:name w:val="Encabezado Car"/>
+    <w:basedOn w:val="Fuentedeprrafopredeter"/>
+    <w:link w:val="Encabezado"/>
+    <w:uiPriority w:val="99"/>
+    <w:rsid w:val="0015021B"/>
+  </w:style>
+  <w:style w:type="paragraph" w:styleId="Piedepgina">
+    <w:name w:val="footer"/>
+    <w:basedOn w:val="Normal"/>
+    <w:link w:val="PiedepginaCar"/>
+    <w:uiPriority w:val="99"/>
+    <w:unhideWhenUsed/>
+    <w:rsid w:val="0015021B"/>
+    <w:pPr>
+      <w:tabs>
+        <w:tab w:val="center" w:pos="4680"/>
+        <w:tab w:val="right" w:pos="9360"/>
+      </w:tabs>
+      <w:spacing w:after="0" w:line="240" w:lineRule="auto"/>
+    </w:pPr>
+  </w:style>
+  <w:style w:type="character" w:customStyle="1" w:styleId="PiedepginaCar">
+    <w:name w:val="Pie de página Car"/>
+    <w:basedOn w:val="Fuentedeprrafopredeter"/>
+    <w:link w:val="Piedepgina"/>
+    <w:uiPriority w:val="99"/>
+    <w:rsid w:val="0015021B"/>
+  </w:style>
+  <w:style w:type="paragraph" w:styleId="Textodeglobo">
+    <w:name w:val="Balloon Text"/>
+    <w:basedOn w:val="Normal"/>
+    <w:link w:val="TextodegloboCar"/>
+    <w:uiPriority w:val="99"/>
+    <w:semiHidden/>
+    <w:unhideWhenUsed/>
+    <w:rsid w:val="00006583"/>
+    <w:pPr>
+      <w:spacing w:after="0" w:line="240" w:lineRule="auto"/>
+    </w:pPr>
+    <w:rPr>
+      <w:rFonts w:ascii="Tahoma" w:hAnsi="Tahoma" w:cs="Tahoma"/>
+      <w:sz w:val="16"/>
+      <w:szCs w:val="16"/>
+    </w:rPr>
+  </w:style>
+  <w:style w:type="character" w:customStyle="1" w:styleId="TextodegloboCar">
+    <w:name w:val="Texto de globo Car"/>
+    <w:link w:val="Textodeglobo"/>
+    <w:uiPriority w:val="99"/>
+    <w:semiHidden/>
+    <w:rsid w:val="00006583"/>
+    <w:rPr>
+      <w:rFonts w:ascii="Tahoma" w:hAnsi="Tahoma" w:cs="Tahoma"/>
+      <w:sz w:val="16"/>
+      <w:szCs w:val="16"/>
+    </w:rPr>
+  </w:style>
+  <w:style w:type="table" w:styleId="Tablaconcuadrcula">
+    <w:name w:val="Table Grid"/>
+    <w:basedOn w:val="Tablanormal"/>
+    <w:uiPriority w:val="59"/>
+    <w:rsid w:val="00006583"/>
+    <w:tblPr>
+      <w:tblBorders>
+        <w:top w:val="single" w:sz="4" w:space="0" w:color="000000"/>
+        <w:left w:val="single" w:sz="4" w:space="0" w:color="000000"/>
+        <w:bottom w:val="single" w:sz="4" w:space="0" w:color="000000"/>
+        <w:right w:val="single" w:sz="4" w:space="0" w:color="000000"/>
+        <w:insideH w:val="single" w:sz="4" w:space="0" w:color="000000"/>
+        <w:insideV w:val="single" w:sz="4" w:space="0" w:color="000000"/>
+      </w:tblBorders>
     </w:tblPr>
   </w:style>
   <w:style w:type="paragraph" w:styleId="Prrafodelista">

</xml_diff>